<commit_message>
Update code review strategy documents
</commit_message>
<xml_diff>
--- a/d5/Code Review Strategy Sprint 5.docx
+++ b/d5/Code Review Strategy Sprint 5.docx
@@ -131,6 +131,8 @@
         </w:rPr>
         <w:t>Code Review Strategy</w:t>
       </w:r>
+      <w:bookmarkStart w:id="0" w:name="_GoBack"/>
+      <w:bookmarkEnd w:id="0"/>
     </w:p>
     <w:p>
       <w:pPr>
@@ -212,8 +214,6 @@
         </w:rPr>
         <w:t>Is there dead-code or debug statements?</w:t>
       </w:r>
-      <w:bookmarkStart w:id="0" w:name="_GoBack"/>
-      <w:bookmarkEnd w:id="0"/>
     </w:p>
     <w:p>
       <w:pPr>
@@ -465,54 +465,44 @@
           <w:rFonts w:ascii="Arial" w:hAnsi="Arial" w:cs="Arial"/>
           <w:lang w:eastAsia="en-CA"/>
         </w:rPr>
-        <w:t>, should be better name or documented to better represent what you want as we have a value in the DB with the same name representing something different. The code does with is needed, except some function need to be able to be more specific, for example get age range, should be able to be specified based on their location or some other factor. There is no bad use of copy and pasting code nor magic numbers, Formatting and indentation is appropriate. There is no dead code and white space is used appropriately. Code follows SOLID well, except perhaps splitting some queries based on single responsibility principle.</w:t>
-      </w:r>
-    </w:p>
-    <w:p>
-      <w:pPr>
-        <w:pStyle w:val="Heading2"/>
-        <w:rPr>
-          <w:rFonts w:ascii="Arial" w:eastAsia="Times New Roman" w:hAnsi="Arial" w:cs="Arial"/>
+        <w:t>, should be better name or documented to better represent what you want as we have a value in the DB with the same name representing something different. The code does with is needed, except some function need to be able to be more specific, for example get age range, should be able to be specified based on their location or some other factor.</w:t>
+      </w:r>
+    </w:p>
+    <w:p>
+      <w:pPr>
+        <w:rPr>
+          <w:rFonts w:ascii="Arial" w:hAnsi="Arial" w:cs="Arial"/>
           <w:lang w:eastAsia="en-CA"/>
         </w:rPr>
       </w:pPr>
-    </w:p>
-    <w:p>
-      <w:pPr>
-        <w:pStyle w:val="Heading2"/>
-        <w:rPr>
-          <w:rFonts w:ascii="Arial" w:eastAsia="Times New Roman" w:hAnsi="Arial" w:cs="Arial"/>
+      <w:r>
+        <w:rPr>
+          <w:rFonts w:ascii="Arial" w:hAnsi="Arial" w:cs="Arial"/>
           <w:lang w:eastAsia="en-CA"/>
         </w:rPr>
-      </w:pPr>
-    </w:p>
-    <w:p>
-      <w:pPr>
-        <w:pStyle w:val="Heading2"/>
-        <w:rPr>
-          <w:rFonts w:ascii="Arial" w:eastAsia="Times New Roman" w:hAnsi="Arial" w:cs="Arial"/>
+        <w:t>There is no bad use of copy and pasting code nor magic numbers, Formatting and indentation is appropriate. There is no dead code and white space is used appropriately. Code follows SOLID well, except perhaps splitting some queries based on single responsibility principle.</w:t>
+      </w:r>
+    </w:p>
+    <w:p>
+      <w:pPr>
+        <w:rPr>
+          <w:rFonts w:ascii="Arial" w:eastAsia="Times New Roman" w:hAnsi="Arial" w:cs="Arial"/>
+          <w:color w:val="2F5496" w:themeColor="accent1" w:themeShade="BF"/>
+          <w:sz w:val="26"/>
+          <w:szCs w:val="26"/>
           <w:lang w:eastAsia="en-CA"/>
         </w:rPr>
       </w:pPr>
-    </w:p>
-    <w:p>
-      <w:pPr>
-        <w:pStyle w:val="Heading2"/>
-        <w:rPr>
-          <w:rFonts w:ascii="Arial" w:eastAsia="Times New Roman" w:hAnsi="Arial" w:cs="Arial"/>
+      <w:r>
+        <w:rPr>
+          <w:rFonts w:ascii="Arial" w:eastAsia="Times New Roman" w:hAnsi="Arial" w:cs="Arial"/>
+          <w:color w:val="2F5496" w:themeColor="accent1" w:themeShade="BF"/>
+          <w:sz w:val="26"/>
+          <w:szCs w:val="26"/>
           <w:lang w:eastAsia="en-CA"/>
         </w:rPr>
-      </w:pPr>
-    </w:p>
-    <w:p/>
-    <w:p>
-      <w:pPr>
-        <w:pStyle w:val="Heading2"/>
-        <w:rPr>
-          <w:rFonts w:ascii="Arial" w:eastAsia="Times New Roman" w:hAnsi="Arial" w:cs="Arial"/>
-          <w:lang w:eastAsia="en-CA"/>
-        </w:rPr>
-      </w:pPr>
+        <w:br w:type="page"/>
+      </w:r>
     </w:p>
     <w:p>
       <w:pPr>
@@ -530,6 +520,7 @@
           <w:rFonts w:ascii="Arial" w:eastAsia="Times New Roman" w:hAnsi="Arial" w:cs="Arial"/>
           <w:lang w:eastAsia="en-CA"/>
         </w:rPr>
+        <w:lastRenderedPageBreak/>
         <w:t>Zifan</w:t>
       </w:r>
       <w:proofErr w:type="spellEnd"/>
@@ -622,10 +613,8 @@
       <w:pPr>
         <w:spacing w:after="0" w:line="240" w:lineRule="auto"/>
         <w:rPr>
-          <w:rFonts w:ascii="-webkit-standard" w:eastAsia="Times New Roman" w:hAnsi="-webkit-standard" w:cs="Times New Roman"/>
-          <w:color w:val="000000"/>
-          <w:sz w:val="24"/>
-          <w:szCs w:val="24"/>
+          <w:rFonts w:ascii="-webkit-standard" w:hAnsi="-webkit-standard" w:cs="Times New Roman"/>
+          <w:color w:val="000000"/>
           <w:lang w:val="en-US"/>
         </w:rPr>
       </w:pPr>
@@ -640,21 +629,19 @@
           <w:lang w:eastAsia="en-CA"/>
         </w:rPr>
       </w:pPr>
-      <w:proofErr w:type="spellStart"/>
       <w:r>
         <w:rPr>
           <w:rFonts w:ascii="Arial" w:eastAsia="Times New Roman" w:hAnsi="Arial" w:cs="Arial"/>
           <w:lang w:eastAsia="en-CA"/>
         </w:rPr>
-        <w:t>Zifan</w:t>
-      </w:r>
-      <w:proofErr w:type="spellEnd"/>
+        <w:t>Jeffrey</w:t>
+      </w:r>
     </w:p>
     <w:p>
       <w:pPr>
         <w:spacing w:after="0" w:line="240" w:lineRule="auto"/>
         <w:rPr>
-          <w:rFonts w:ascii="-webkit-standard" w:hAnsi="-webkit-standard" w:cs="Times New Roman"/>
+          <w:rFonts w:ascii="-webkit-standard" w:eastAsia="Calibri" w:hAnsi="-webkit-standard" w:cs="Times New Roman"/>
           <w:color w:val="000000"/>
           <w:sz w:val="24"/>
           <w:szCs w:val="24"/>
@@ -663,7 +650,7 @@
       </w:pPr>
       <w:r>
         <w:rPr>
-          <w:rFonts w:ascii="Arial" w:hAnsi="Arial" w:cs="Arial"/>
+          <w:rFonts w:ascii="Arial" w:eastAsia="Calibri" w:hAnsi="Arial" w:cs="Arial"/>
           <w:color w:val="000000"/>
           <w:lang w:val="en-US"/>
         </w:rPr>
@@ -674,7 +661,8 @@
       <w:pPr>
         <w:spacing w:after="0" w:line="240" w:lineRule="auto"/>
         <w:rPr>
-          <w:rFonts w:ascii="-webkit-standard" w:hAnsi="-webkit-standard" w:cs="Times New Roman"/>
+          <w:rFonts w:ascii="-webkit-standard" w:eastAsia="Calibri" w:hAnsi="-webkit-standard" w:cs="Times New Roman"/>
+          <w:i/>
           <w:color w:val="000000"/>
           <w:sz w:val="24"/>
           <w:szCs w:val="24"/>
@@ -684,7 +672,8 @@
       <w:proofErr w:type="spellStart"/>
       <w:r>
         <w:rPr>
-          <w:rFonts w:ascii="Arial" w:hAnsi="Arial" w:cs="Arial"/>
+          <w:rFonts w:ascii="Arial" w:eastAsia="Calibri" w:hAnsi="Arial" w:cs="Arial"/>
+          <w:i/>
           <w:iCs/>
           <w:color w:val="000000"/>
           <w:lang w:val="en-US"/>
@@ -694,7 +683,8 @@
       <w:proofErr w:type="spellEnd"/>
       <w:r>
         <w:rPr>
-          <w:rFonts w:ascii="Arial" w:hAnsi="Arial" w:cs="Arial"/>
+          <w:rFonts w:ascii="Arial" w:eastAsia="Calibri" w:hAnsi="Arial" w:cs="Arial"/>
+          <w:i/>
           <w:iCs/>
           <w:color w:val="000000"/>
           <w:lang w:val="en-US"/>
@@ -704,7 +694,8 @@
       <w:proofErr w:type="spellStart"/>
       <w:r>
         <w:rPr>
-          <w:rFonts w:ascii="Arial" w:hAnsi="Arial" w:cs="Arial"/>
+          <w:rFonts w:ascii="Arial" w:eastAsia="Calibri" w:hAnsi="Arial" w:cs="Arial"/>
+          <w:i/>
           <w:iCs/>
           <w:color w:val="000000"/>
           <w:lang w:val="en-US"/>
@@ -714,7 +705,8 @@
       <w:proofErr w:type="spellEnd"/>
       <w:r>
         <w:rPr>
-          <w:rFonts w:ascii="Arial" w:hAnsi="Arial" w:cs="Arial"/>
+          <w:rFonts w:ascii="Arial" w:eastAsia="Calibri" w:hAnsi="Arial" w:cs="Arial"/>
+          <w:i/>
           <w:iCs/>
           <w:color w:val="000000"/>
           <w:lang w:val="en-US"/>
@@ -724,7 +716,8 @@
       <w:proofErr w:type="spellStart"/>
       <w:r>
         <w:rPr>
-          <w:rFonts w:ascii="Arial" w:hAnsi="Arial" w:cs="Arial"/>
+          <w:rFonts w:ascii="Arial" w:eastAsia="Calibri" w:hAnsi="Arial" w:cs="Arial"/>
+          <w:i/>
           <w:iCs/>
           <w:color w:val="000000"/>
           <w:lang w:val="en-US"/>
@@ -734,99 +727,447 @@
       <w:proofErr w:type="spellEnd"/>
       <w:r>
         <w:rPr>
-          <w:rFonts w:ascii="Arial" w:hAnsi="Arial" w:cs="Arial"/>
-          <w:iCs/>
-          <w:color w:val="000000"/>
-          <w:lang w:val="en-US"/>
-        </w:rPr>
-        <w:t>/reporting/GenerateReport.java</w:t>
-      </w:r>
+          <w:rFonts w:ascii="Arial" w:eastAsia="Calibri" w:hAnsi="Arial" w:cs="Arial"/>
+          <w:i/>
+          <w:iCs/>
+          <w:color w:val="000000"/>
+          <w:lang w:val="en-US"/>
+        </w:rPr>
+        <w:t>/parser/</w:t>
+      </w:r>
+      <w:proofErr w:type="spellStart"/>
+      <w:r>
+        <w:rPr>
+          <w:rFonts w:ascii="Arial" w:eastAsia="Calibri" w:hAnsi="Arial" w:cs="Arial"/>
+          <w:i/>
+          <w:iCs/>
+          <w:color w:val="000000"/>
+          <w:lang w:val="en-US"/>
+        </w:rPr>
+        <w:t>TemplateParser</w:t>
+      </w:r>
+      <w:proofErr w:type="spellEnd"/>
     </w:p>
     <w:p>
       <w:pPr>
         <w:spacing w:after="0" w:line="240" w:lineRule="auto"/>
         <w:rPr>
-          <w:rFonts w:ascii="-webkit-standard" w:eastAsia="Times New Roman" w:hAnsi="-webkit-standard" w:cs="Times New Roman"/>
+          <w:rFonts w:ascii="-webkit-standard" w:eastAsia="Calibri" w:hAnsi="-webkit-standard" w:cs="Times New Roman"/>
+          <w:i/>
           <w:color w:val="000000"/>
           <w:sz w:val="24"/>
           <w:szCs w:val="24"/>
           <w:lang w:val="en-US"/>
         </w:rPr>
       </w:pPr>
+      <w:proofErr w:type="spellStart"/>
+      <w:r>
+        <w:rPr>
+          <w:rFonts w:ascii="Arial" w:eastAsia="Calibri" w:hAnsi="Arial" w:cs="Arial"/>
+          <w:i/>
+          <w:iCs/>
+          <w:color w:val="000000"/>
+          <w:lang w:val="en-US"/>
+        </w:rPr>
+        <w:t>src</w:t>
+      </w:r>
+      <w:proofErr w:type="spellEnd"/>
+      <w:r>
+        <w:rPr>
+          <w:rFonts w:ascii="Arial" w:eastAsia="Calibri" w:hAnsi="Arial" w:cs="Arial"/>
+          <w:i/>
+          <w:iCs/>
+          <w:color w:val="000000"/>
+          <w:lang w:val="en-US"/>
+        </w:rPr>
+        <w:t>/main/java/com/</w:t>
+      </w:r>
+      <w:proofErr w:type="spellStart"/>
+      <w:r>
+        <w:rPr>
+          <w:rFonts w:ascii="Arial" w:eastAsia="Calibri" w:hAnsi="Arial" w:cs="Arial"/>
+          <w:i/>
+          <w:iCs/>
+          <w:color w:val="000000"/>
+          <w:lang w:val="en-US"/>
+        </w:rPr>
+        <w:t>devlopp</w:t>
+      </w:r>
+      <w:proofErr w:type="spellEnd"/>
+      <w:r>
+        <w:rPr>
+          <w:rFonts w:ascii="Arial" w:eastAsia="Calibri" w:hAnsi="Arial" w:cs="Arial"/>
+          <w:i/>
+          <w:iCs/>
+          <w:color w:val="000000"/>
+          <w:lang w:val="en-US"/>
+        </w:rPr>
+        <w:t>/</w:t>
+      </w:r>
+      <w:proofErr w:type="spellStart"/>
+      <w:r>
+        <w:rPr>
+          <w:rFonts w:ascii="Arial" w:eastAsia="Calibri" w:hAnsi="Arial" w:cs="Arial"/>
+          <w:i/>
+          <w:iCs/>
+          <w:color w:val="000000"/>
+          <w:lang w:val="en-US"/>
+        </w:rPr>
+        <w:t>teq</w:t>
+      </w:r>
+      <w:proofErr w:type="spellEnd"/>
+      <w:r>
+        <w:rPr>
+          <w:rFonts w:ascii="Arial" w:eastAsia="Calibri" w:hAnsi="Arial" w:cs="Arial"/>
+          <w:i/>
+          <w:iCs/>
+          <w:color w:val="000000"/>
+          <w:lang w:val="en-US"/>
+        </w:rPr>
+        <w:t>/parser/</w:t>
+      </w:r>
+      <w:proofErr w:type="spellStart"/>
+      <w:r>
+        <w:rPr>
+          <w:rFonts w:ascii="Arial" w:eastAsia="Calibri" w:hAnsi="Arial" w:cs="Arial"/>
+          <w:i/>
+          <w:iCs/>
+          <w:color w:val="000000"/>
+          <w:lang w:val="en-US"/>
+        </w:rPr>
+        <w:t>ClientProfileParser</w:t>
+      </w:r>
+      <w:proofErr w:type="spellEnd"/>
     </w:p>
     <w:p>
       <w:pPr>
         <w:spacing w:after="0" w:line="240" w:lineRule="auto"/>
         <w:rPr>
-          <w:rFonts w:ascii="-webkit-standard" w:hAnsi="-webkit-standard" w:cs="Times New Roman"/>
+          <w:rFonts w:ascii="-webkit-standard" w:eastAsia="Calibri" w:hAnsi="-webkit-standard" w:cs="Times New Roman"/>
+          <w:i/>
           <w:color w:val="000000"/>
           <w:sz w:val="24"/>
           <w:szCs w:val="24"/>
           <w:lang w:val="en-US"/>
         </w:rPr>
       </w:pPr>
-      <w:r>
-        <w:rPr>
-          <w:rFonts w:ascii="Arial" w:hAnsi="Arial" w:cs="Arial"/>
-          <w:color w:val="000000"/>
-          <w:lang w:val="en-US"/>
-        </w:rPr>
-        <w:t xml:space="preserve">The class of </w:t>
-      </w:r>
-      <w:proofErr w:type="spellStart"/>
-      <w:r>
-        <w:rPr>
-          <w:rFonts w:ascii="Arial" w:hAnsi="Arial" w:cs="Arial"/>
-          <w:color w:val="000000"/>
-          <w:lang w:val="en-US"/>
-        </w:rPr>
-        <w:t>GenerateReport</w:t>
-      </w:r>
-      <w:proofErr w:type="spellEnd"/>
-      <w:r>
-        <w:rPr>
-          <w:rFonts w:ascii="Arial" w:hAnsi="Arial" w:cs="Arial"/>
-          <w:color w:val="000000"/>
-          <w:lang w:val="en-US"/>
-        </w:rPr>
-        <w:t xml:space="preserve"> created three more preset query functions that can generate different types of charts. The logic of the code is clear and easily understand. It is well functioned and can do what it supposed to do. The try and catch will avoid error generating and is the correct way to handle the functions.</w:t>
-      </w:r>
+      <w:proofErr w:type="spellStart"/>
+      <w:r>
+        <w:rPr>
+          <w:rFonts w:ascii="Arial" w:eastAsia="Calibri" w:hAnsi="Arial" w:cs="Arial"/>
+          <w:i/>
+          <w:iCs/>
+          <w:color w:val="000000"/>
+          <w:lang w:val="en-US"/>
+        </w:rPr>
+        <w:t>src</w:t>
+      </w:r>
+      <w:proofErr w:type="spellEnd"/>
+      <w:r>
+        <w:rPr>
+          <w:rFonts w:ascii="Arial" w:eastAsia="Calibri" w:hAnsi="Arial" w:cs="Arial"/>
+          <w:i/>
+          <w:iCs/>
+          <w:color w:val="000000"/>
+          <w:lang w:val="en-US"/>
+        </w:rPr>
+        <w:t>/main/java/com/</w:t>
+      </w:r>
+      <w:proofErr w:type="spellStart"/>
+      <w:r>
+        <w:rPr>
+          <w:rFonts w:ascii="Arial" w:eastAsia="Calibri" w:hAnsi="Arial" w:cs="Arial"/>
+          <w:i/>
+          <w:iCs/>
+          <w:color w:val="000000"/>
+          <w:lang w:val="en-US"/>
+        </w:rPr>
+        <w:t>devlopp</w:t>
+      </w:r>
+      <w:proofErr w:type="spellEnd"/>
+      <w:r>
+        <w:rPr>
+          <w:rFonts w:ascii="Arial" w:eastAsia="Calibri" w:hAnsi="Arial" w:cs="Arial"/>
+          <w:i/>
+          <w:iCs/>
+          <w:color w:val="000000"/>
+          <w:lang w:val="en-US"/>
+        </w:rPr>
+        <w:t>/</w:t>
+      </w:r>
+      <w:proofErr w:type="spellStart"/>
+      <w:r>
+        <w:rPr>
+          <w:rFonts w:ascii="Arial" w:eastAsia="Calibri" w:hAnsi="Arial" w:cs="Arial"/>
+          <w:i/>
+          <w:iCs/>
+          <w:color w:val="000000"/>
+          <w:lang w:val="en-US"/>
+        </w:rPr>
+        <w:t>teq</w:t>
+      </w:r>
+      <w:proofErr w:type="spellEnd"/>
+      <w:r>
+        <w:rPr>
+          <w:rFonts w:ascii="Arial" w:eastAsia="Calibri" w:hAnsi="Arial" w:cs="Arial"/>
+          <w:i/>
+          <w:iCs/>
+          <w:color w:val="000000"/>
+          <w:lang w:val="en-US"/>
+        </w:rPr>
+        <w:t>/parser/</w:t>
+      </w:r>
+      <w:proofErr w:type="spellStart"/>
+      <w:r>
+        <w:rPr>
+          <w:rFonts w:ascii="Arial" w:eastAsia="Calibri" w:hAnsi="Arial" w:cs="Arial"/>
+          <w:i/>
+          <w:iCs/>
+          <w:color w:val="000000"/>
+          <w:lang w:val="en-US"/>
+        </w:rPr>
+        <w:t>CourseSetupParser</w:t>
+      </w:r>
+      <w:proofErr w:type="spellEnd"/>
     </w:p>
     <w:p>
       <w:pPr>
         <w:spacing w:after="0" w:line="240" w:lineRule="auto"/>
         <w:rPr>
-          <w:rFonts w:ascii="-webkit-standard" w:hAnsi="-webkit-standard" w:cs="Times New Roman"/>
+          <w:rFonts w:ascii="-webkit-standard" w:eastAsia="Calibri" w:hAnsi="-webkit-standard" w:cs="Times New Roman"/>
+          <w:i/>
           <w:color w:val="000000"/>
           <w:sz w:val="24"/>
           <w:szCs w:val="24"/>
           <w:lang w:val="en-US"/>
         </w:rPr>
       </w:pPr>
-      <w:proofErr w:type="gramStart"/>
-      <w:r>
-        <w:rPr>
-          <w:rFonts w:ascii="Arial" w:hAnsi="Arial" w:cs="Arial"/>
-          <w:color w:val="000000"/>
-          <w:lang w:val="en-US"/>
-        </w:rPr>
-        <w:t>However</w:t>
-      </w:r>
-      <w:proofErr w:type="gramEnd"/>
-      <w:r>
-        <w:rPr>
-          <w:rFonts w:ascii="Arial" w:hAnsi="Arial" w:cs="Arial"/>
-          <w:color w:val="000000"/>
-          <w:lang w:val="en-US"/>
-        </w:rPr>
-        <w:t xml:space="preserve"> one problem with this piece of code is some auto-generated catch block TODO comments are not removed. Overall the commenting did not include much detailed that it should include. This is the weak part that can be improved.</w:t>
-      </w:r>
+      <w:proofErr w:type="spellStart"/>
+      <w:r>
+        <w:rPr>
+          <w:rFonts w:ascii="Arial" w:eastAsia="Calibri" w:hAnsi="Arial" w:cs="Arial"/>
+          <w:i/>
+          <w:iCs/>
+          <w:color w:val="000000"/>
+          <w:lang w:val="en-US"/>
+        </w:rPr>
+        <w:t>src</w:t>
+      </w:r>
+      <w:proofErr w:type="spellEnd"/>
+      <w:r>
+        <w:rPr>
+          <w:rFonts w:ascii="Arial" w:eastAsia="Calibri" w:hAnsi="Arial" w:cs="Arial"/>
+          <w:i/>
+          <w:iCs/>
+          <w:color w:val="000000"/>
+          <w:lang w:val="en-US"/>
+        </w:rPr>
+        <w:t>/main/java/com/</w:t>
+      </w:r>
+      <w:proofErr w:type="spellStart"/>
+      <w:r>
+        <w:rPr>
+          <w:rFonts w:ascii="Arial" w:eastAsia="Calibri" w:hAnsi="Arial" w:cs="Arial"/>
+          <w:i/>
+          <w:iCs/>
+          <w:color w:val="000000"/>
+          <w:lang w:val="en-US"/>
+        </w:rPr>
+        <w:t>devlopp</w:t>
+      </w:r>
+      <w:proofErr w:type="spellEnd"/>
+      <w:r>
+        <w:rPr>
+          <w:rFonts w:ascii="Arial" w:eastAsia="Calibri" w:hAnsi="Arial" w:cs="Arial"/>
+          <w:i/>
+          <w:iCs/>
+          <w:color w:val="000000"/>
+          <w:lang w:val="en-US"/>
+        </w:rPr>
+        <w:t>/</w:t>
+      </w:r>
+      <w:proofErr w:type="spellStart"/>
+      <w:r>
+        <w:rPr>
+          <w:rFonts w:ascii="Arial" w:eastAsia="Calibri" w:hAnsi="Arial" w:cs="Arial"/>
+          <w:i/>
+          <w:iCs/>
+          <w:color w:val="000000"/>
+          <w:lang w:val="en-US"/>
+        </w:rPr>
+        <w:t>teq</w:t>
+      </w:r>
+      <w:proofErr w:type="spellEnd"/>
+      <w:r>
+        <w:rPr>
+          <w:rFonts w:ascii="Arial" w:eastAsia="Calibri" w:hAnsi="Arial" w:cs="Arial"/>
+          <w:i/>
+          <w:iCs/>
+          <w:color w:val="000000"/>
+          <w:lang w:val="en-US"/>
+        </w:rPr>
+        <w:t>/parser/</w:t>
+      </w:r>
+      <w:proofErr w:type="spellStart"/>
+      <w:r>
+        <w:rPr>
+          <w:rFonts w:ascii="Arial" w:eastAsia="Calibri" w:hAnsi="Arial" w:cs="Arial"/>
+          <w:i/>
+          <w:iCs/>
+          <w:color w:val="000000"/>
+          <w:lang w:val="en-US"/>
+        </w:rPr>
+        <w:t>ServiceParser</w:t>
+      </w:r>
+      <w:proofErr w:type="spellEnd"/>
     </w:p>
     <w:p>
       <w:pPr>
         <w:spacing w:after="0" w:line="240" w:lineRule="auto"/>
         <w:rPr>
-          <w:rFonts w:ascii="-webkit-standard" w:hAnsi="-webkit-standard" w:cs="Times New Roman"/>
+          <w:rFonts w:ascii="-webkit-standard" w:eastAsia="Times New Roman" w:hAnsi="-webkit-standard" w:cs="Times New Roman"/>
+          <w:color w:val="000000"/>
+          <w:sz w:val="24"/>
+          <w:szCs w:val="24"/>
+          <w:lang w:val="en-US"/>
+        </w:rPr>
+      </w:pPr>
+    </w:p>
+    <w:p>
+      <w:pPr>
+        <w:spacing w:after="0" w:line="240" w:lineRule="auto"/>
+        <w:rPr>
+          <w:rFonts w:ascii="Arial" w:eastAsia="Calibri" w:hAnsi="Arial" w:cs="Arial"/>
+          <w:color w:val="000000"/>
+          <w:lang w:val="en-US"/>
+        </w:rPr>
+      </w:pPr>
+      <w:r>
+        <w:rPr>
+          <w:rFonts w:ascii="Arial" w:eastAsia="Calibri" w:hAnsi="Arial" w:cs="Arial"/>
+          <w:color w:val="000000"/>
+          <w:lang w:val="en-US"/>
+        </w:rPr>
+        <w:t xml:space="preserve">The purpose of these classes is to parse the data read from the </w:t>
+      </w:r>
+      <w:proofErr w:type="spellStart"/>
+      <w:r>
+        <w:rPr>
+          <w:rFonts w:ascii="Arial" w:eastAsia="Calibri" w:hAnsi="Arial" w:cs="Arial"/>
+          <w:color w:val="000000"/>
+          <w:lang w:val="en-US"/>
+        </w:rPr>
+        <w:t>iCARE</w:t>
+      </w:r>
+      <w:proofErr w:type="spellEnd"/>
+      <w:r>
+        <w:rPr>
+          <w:rFonts w:ascii="Arial" w:eastAsia="Calibri" w:hAnsi="Arial" w:cs="Arial"/>
+          <w:color w:val="000000"/>
+          <w:lang w:val="en-US"/>
+        </w:rPr>
+        <w:t xml:space="preserve"> excel files into data objects that can be inserted into the TEQ database. </w:t>
+      </w:r>
+      <w:r>
+        <w:rPr>
+          <w:rFonts w:ascii="Arial" w:eastAsia="Calibri" w:hAnsi="Arial" w:cs="Arial"/>
+          <w:color w:val="000000"/>
+          <w:lang w:val="en-US"/>
+        </w:rPr>
+        <w:t xml:space="preserve">The use of an interface follows SOLID design, as that would allow the parser package to be built-on for newer template types. </w:t>
+      </w:r>
+      <w:r>
+        <w:rPr>
+          <w:rFonts w:ascii="Arial" w:eastAsia="Calibri" w:hAnsi="Arial" w:cs="Arial"/>
+          <w:color w:val="000000"/>
+          <w:lang w:val="en-US"/>
+        </w:rPr>
+        <w:t xml:space="preserve">The use of the </w:t>
+      </w:r>
+      <w:proofErr w:type="spellStart"/>
+      <w:r>
+        <w:rPr>
+          <w:rFonts w:ascii="Arial" w:eastAsia="Calibri" w:hAnsi="Arial" w:cs="Arial"/>
+          <w:color w:val="000000"/>
+          <w:lang w:val="en-US"/>
+        </w:rPr>
+        <w:t>FieldParser</w:t>
+      </w:r>
+      <w:proofErr w:type="spellEnd"/>
+      <w:r>
+        <w:rPr>
+          <w:rFonts w:ascii="Arial" w:eastAsia="Calibri" w:hAnsi="Arial" w:cs="Arial"/>
+          <w:color w:val="000000"/>
+          <w:lang w:val="en-US"/>
+        </w:rPr>
+        <w:t xml:space="preserve"> helper class and the builder patterns do allow the code to be more readable</w:t>
+      </w:r>
+      <w:r>
+        <w:rPr>
+          <w:rFonts w:ascii="Arial" w:eastAsia="Calibri" w:hAnsi="Arial" w:cs="Arial"/>
+          <w:color w:val="000000"/>
+          <w:lang w:val="en-US"/>
+        </w:rPr>
+        <w:t xml:space="preserve">, but a major source of code smells comes from the use of the </w:t>
+      </w:r>
+      <w:proofErr w:type="spellStart"/>
+      <w:r>
+        <w:rPr>
+          <w:rFonts w:ascii="Arial" w:eastAsia="Calibri" w:hAnsi="Arial" w:cs="Arial"/>
+          <w:color w:val="000000"/>
+          <w:lang w:val="en-US"/>
+        </w:rPr>
+        <w:t>allData</w:t>
+      </w:r>
+      <w:proofErr w:type="spellEnd"/>
+      <w:r>
+        <w:rPr>
+          <w:rFonts w:ascii="Arial" w:eastAsia="Calibri" w:hAnsi="Arial" w:cs="Arial"/>
+          <w:color w:val="000000"/>
+          <w:lang w:val="en-US"/>
+        </w:rPr>
+        <w:t xml:space="preserve"> HashMap object. There is an enormous amount of repeated code lines that simply map a String to a new </w:t>
+      </w:r>
+      <w:proofErr w:type="spellStart"/>
+      <w:r>
+        <w:rPr>
+          <w:rFonts w:ascii="Arial" w:eastAsia="Calibri" w:hAnsi="Arial" w:cs="Arial"/>
+          <w:color w:val="000000"/>
+          <w:lang w:val="en-US"/>
+        </w:rPr>
+        <w:t>ArrayList</w:t>
+      </w:r>
+      <w:proofErr w:type="spellEnd"/>
+      <w:r>
+        <w:rPr>
+          <w:rFonts w:ascii="Arial" w:eastAsia="Calibri" w:hAnsi="Arial" w:cs="Arial"/>
+          <w:color w:val="000000"/>
+          <w:lang w:val="en-US"/>
+        </w:rPr>
+        <w:t xml:space="preserve"> in the constructors of the implemented parsers. To resolve this, either a for-loop or a container class </w:t>
+      </w:r>
+      <w:r>
+        <w:rPr>
+          <w:rFonts w:ascii="Arial" w:eastAsia="Calibri" w:hAnsi="Arial" w:cs="Arial"/>
+          <w:color w:val="000000"/>
+          <w:lang w:val="en-US"/>
+        </w:rPr>
+        <w:t>must</w:t>
+      </w:r>
+      <w:r>
+        <w:rPr>
+          <w:rFonts w:ascii="Arial" w:eastAsia="Calibri" w:hAnsi="Arial" w:cs="Arial"/>
+          <w:color w:val="000000"/>
+          <w:lang w:val="en-US"/>
+        </w:rPr>
+        <w:t xml:space="preserve"> be implemented to drastically lower the amount of code in the parsers.</w:t>
+      </w:r>
+    </w:p>
+    <w:p>
+      <w:pPr>
+        <w:spacing w:after="0" w:line="240" w:lineRule="auto"/>
+        <w:rPr>
+          <w:rFonts w:ascii="-webkit-standard" w:eastAsia="Calibri" w:hAnsi="-webkit-standard" w:cs="Times New Roman"/>
           <w:color w:val="000000"/>
           <w:sz w:val="24"/>
           <w:szCs w:val="24"/>
@@ -849,25 +1190,23 @@
           <w:rFonts w:ascii="Arial" w:eastAsia="Times New Roman" w:hAnsi="Arial" w:cs="Arial"/>
           <w:lang w:eastAsia="en-CA"/>
         </w:rPr>
-        <w:t>Jeffrey</w:t>
+        <w:t>Kelvin</w:t>
       </w:r>
     </w:p>
     <w:p>
       <w:pPr>
         <w:spacing w:after="0" w:line="240" w:lineRule="auto"/>
         <w:rPr>
-          <w:rFonts w:ascii="-webkit-standard" w:eastAsia="Calibri" w:hAnsi="-webkit-standard" w:cs="Times New Roman"/>
-          <w:color w:val="000000"/>
-          <w:sz w:val="24"/>
-          <w:szCs w:val="24"/>
-          <w:lang w:val="en-US"/>
-        </w:rPr>
-      </w:pPr>
-      <w:r>
-        <w:rPr>
-          <w:rFonts w:ascii="Arial" w:eastAsia="Calibri" w:hAnsi="Arial" w:cs="Arial"/>
-          <w:color w:val="000000"/>
-          <w:lang w:val="en-US"/>
+          <w:rFonts w:ascii="Arial" w:eastAsia="Times New Roman" w:hAnsi="Arial" w:cs="Arial"/>
+          <w:color w:val="000000"/>
+          <w:lang w:val="en-US" w:eastAsia="en-CA"/>
+        </w:rPr>
+      </w:pPr>
+      <w:r>
+        <w:rPr>
+          <w:rFonts w:ascii="Arial" w:eastAsia="Times New Roman" w:hAnsi="Arial" w:cs="Arial"/>
+          <w:color w:val="000000"/>
+          <w:lang w:val="en-US" w:eastAsia="en-CA"/>
         </w:rPr>
         <w:t xml:space="preserve">Code Review Summary of: </w:t>
       </w:r>
@@ -876,913 +1215,247 @@
       <w:pPr>
         <w:spacing w:after="0" w:line="240" w:lineRule="auto"/>
         <w:rPr>
-          <w:rFonts w:ascii="-webkit-standard" w:eastAsia="Calibri" w:hAnsi="-webkit-standard" w:cs="Times New Roman"/>
-          <w:i/>
-          <w:color w:val="000000"/>
-          <w:sz w:val="24"/>
-          <w:szCs w:val="24"/>
-          <w:lang w:val="en-US"/>
-        </w:rPr>
-      </w:pPr>
-      <w:proofErr w:type="spellStart"/>
-      <w:r>
-        <w:rPr>
-          <w:rFonts w:ascii="Arial" w:eastAsia="Calibri" w:hAnsi="Arial" w:cs="Arial"/>
-          <w:i/>
-          <w:iCs/>
-          <w:color w:val="000000"/>
-          <w:lang w:val="en-US"/>
+          <w:rFonts w:ascii="Arial" w:eastAsia="Times New Roman" w:hAnsi="Arial" w:cs="Arial"/>
+          <w:i/>
+          <w:color w:val="000000"/>
+          <w:lang w:val="en-US" w:eastAsia="en-CA"/>
+        </w:rPr>
+      </w:pPr>
+      <w:proofErr w:type="spellStart"/>
+      <w:r>
+        <w:rPr>
+          <w:rFonts w:ascii="Arial" w:eastAsia="Times New Roman" w:hAnsi="Arial" w:cs="Arial"/>
+          <w:i/>
+          <w:iCs/>
+          <w:color w:val="000000"/>
+          <w:lang w:val="en-US" w:eastAsia="en-CA"/>
         </w:rPr>
         <w:t>src</w:t>
       </w:r>
       <w:proofErr w:type="spellEnd"/>
       <w:r>
         <w:rPr>
-          <w:rFonts w:ascii="Arial" w:eastAsia="Calibri" w:hAnsi="Arial" w:cs="Arial"/>
-          <w:i/>
-          <w:iCs/>
-          <w:color w:val="000000"/>
-          <w:lang w:val="en-US"/>
+          <w:rFonts w:ascii="Arial" w:eastAsia="Times New Roman" w:hAnsi="Arial" w:cs="Arial"/>
+          <w:i/>
+          <w:iCs/>
+          <w:color w:val="000000"/>
+          <w:lang w:val="en-US" w:eastAsia="en-CA"/>
         </w:rPr>
         <w:t>/main/java/com/</w:t>
       </w:r>
       <w:proofErr w:type="spellStart"/>
       <w:r>
         <w:rPr>
-          <w:rFonts w:ascii="Arial" w:eastAsia="Calibri" w:hAnsi="Arial" w:cs="Arial"/>
-          <w:i/>
-          <w:iCs/>
-          <w:color w:val="000000"/>
-          <w:lang w:val="en-US"/>
+          <w:rFonts w:ascii="Arial" w:eastAsia="Times New Roman" w:hAnsi="Arial" w:cs="Arial"/>
+          <w:i/>
+          <w:iCs/>
+          <w:color w:val="000000"/>
+          <w:lang w:val="en-US" w:eastAsia="en-CA"/>
         </w:rPr>
         <w:t>devlopp</w:t>
       </w:r>
       <w:proofErr w:type="spellEnd"/>
       <w:r>
         <w:rPr>
-          <w:rFonts w:ascii="Arial" w:eastAsia="Calibri" w:hAnsi="Arial" w:cs="Arial"/>
-          <w:i/>
-          <w:iCs/>
-          <w:color w:val="000000"/>
-          <w:lang w:val="en-US"/>
+          <w:rFonts w:ascii="Arial" w:eastAsia="Times New Roman" w:hAnsi="Arial" w:cs="Arial"/>
+          <w:i/>
+          <w:iCs/>
+          <w:color w:val="000000"/>
+          <w:lang w:val="en-US" w:eastAsia="en-CA"/>
         </w:rPr>
         <w:t>/</w:t>
       </w:r>
       <w:proofErr w:type="spellStart"/>
       <w:r>
         <w:rPr>
-          <w:rFonts w:ascii="Arial" w:eastAsia="Calibri" w:hAnsi="Arial" w:cs="Arial"/>
-          <w:i/>
-          <w:iCs/>
-          <w:color w:val="000000"/>
-          <w:lang w:val="en-US"/>
+          <w:rFonts w:ascii="Arial" w:eastAsia="Times New Roman" w:hAnsi="Arial" w:cs="Arial"/>
+          <w:i/>
+          <w:iCs/>
+          <w:color w:val="000000"/>
+          <w:lang w:val="en-US" w:eastAsia="en-CA"/>
         </w:rPr>
         <w:t>teq</w:t>
       </w:r>
       <w:proofErr w:type="spellEnd"/>
       <w:r>
         <w:rPr>
-          <w:rFonts w:ascii="Arial" w:eastAsia="Calibri" w:hAnsi="Arial" w:cs="Arial"/>
-          <w:i/>
-          <w:iCs/>
-          <w:color w:val="000000"/>
-          <w:lang w:val="en-US"/>
-        </w:rPr>
-        <w:t>/parser/</w:t>
-      </w:r>
-      <w:proofErr w:type="spellStart"/>
-      <w:r>
-        <w:rPr>
-          <w:rFonts w:ascii="Arial" w:eastAsia="Calibri" w:hAnsi="Arial" w:cs="Arial"/>
-          <w:i/>
-          <w:iCs/>
-          <w:color w:val="000000"/>
-          <w:lang w:val="en-US"/>
-        </w:rPr>
-        <w:t>TemplateParser</w:t>
-      </w:r>
-      <w:proofErr w:type="spellEnd"/>
+          <w:rFonts w:ascii="Arial" w:eastAsia="Times New Roman" w:hAnsi="Arial" w:cs="Arial"/>
+          <w:i/>
+          <w:iCs/>
+          <w:color w:val="000000"/>
+          <w:lang w:val="en-US" w:eastAsia="en-CA"/>
+        </w:rPr>
+        <w:t>/security/PasswordHelper.java</w:t>
+      </w:r>
     </w:p>
     <w:p>
       <w:pPr>
         <w:spacing w:after="0" w:line="240" w:lineRule="auto"/>
         <w:rPr>
-          <w:rFonts w:ascii="-webkit-standard" w:eastAsia="Calibri" w:hAnsi="-webkit-standard" w:cs="Times New Roman"/>
-          <w:i/>
-          <w:color w:val="000000"/>
-          <w:sz w:val="24"/>
-          <w:szCs w:val="24"/>
-          <w:lang w:val="en-US"/>
-        </w:rPr>
-      </w:pPr>
-      <w:proofErr w:type="spellStart"/>
-      <w:r>
-        <w:rPr>
-          <w:rFonts w:ascii="Arial" w:eastAsia="Calibri" w:hAnsi="Arial" w:cs="Arial"/>
-          <w:i/>
-          <w:iCs/>
-          <w:color w:val="000000"/>
-          <w:lang w:val="en-US"/>
+          <w:rFonts w:ascii="Arial" w:eastAsia="Times New Roman" w:hAnsi="Arial" w:cs="Arial"/>
+          <w:i/>
+          <w:color w:val="000000"/>
+          <w:lang w:val="en-US" w:eastAsia="en-CA"/>
+        </w:rPr>
+      </w:pPr>
+      <w:proofErr w:type="spellStart"/>
+      <w:r>
+        <w:rPr>
+          <w:rFonts w:ascii="Arial" w:eastAsia="Times New Roman" w:hAnsi="Arial" w:cs="Arial"/>
+          <w:i/>
+          <w:iCs/>
+          <w:color w:val="000000"/>
+          <w:lang w:val="en-US" w:eastAsia="en-CA"/>
         </w:rPr>
         <w:t>src</w:t>
       </w:r>
       <w:proofErr w:type="spellEnd"/>
       <w:r>
         <w:rPr>
-          <w:rFonts w:ascii="Arial" w:eastAsia="Calibri" w:hAnsi="Arial" w:cs="Arial"/>
-          <w:i/>
-          <w:iCs/>
-          <w:color w:val="000000"/>
-          <w:lang w:val="en-US"/>
-        </w:rPr>
-        <w:t>/main/java/com/</w:t>
-      </w:r>
-      <w:proofErr w:type="spellStart"/>
-      <w:r>
-        <w:rPr>
-          <w:rFonts w:ascii="Arial" w:eastAsia="Calibri" w:hAnsi="Arial" w:cs="Arial"/>
-          <w:i/>
-          <w:iCs/>
-          <w:color w:val="000000"/>
-          <w:lang w:val="en-US"/>
+          <w:rFonts w:ascii="Arial" w:eastAsia="Times New Roman" w:hAnsi="Arial" w:cs="Arial"/>
+          <w:i/>
+          <w:iCs/>
+          <w:color w:val="000000"/>
+          <w:lang w:val="en-US" w:eastAsia="en-CA"/>
+        </w:rPr>
+        <w:t>/test/java/com/</w:t>
+      </w:r>
+      <w:proofErr w:type="spellStart"/>
+      <w:r>
+        <w:rPr>
+          <w:rFonts w:ascii="Arial" w:eastAsia="Times New Roman" w:hAnsi="Arial" w:cs="Arial"/>
+          <w:i/>
+          <w:iCs/>
+          <w:color w:val="000000"/>
+          <w:lang w:val="en-US" w:eastAsia="en-CA"/>
         </w:rPr>
         <w:t>devlopp</w:t>
       </w:r>
       <w:proofErr w:type="spellEnd"/>
       <w:r>
         <w:rPr>
-          <w:rFonts w:ascii="Arial" w:eastAsia="Calibri" w:hAnsi="Arial" w:cs="Arial"/>
-          <w:i/>
-          <w:iCs/>
-          <w:color w:val="000000"/>
-          <w:lang w:val="en-US"/>
+          <w:rFonts w:ascii="Arial" w:eastAsia="Times New Roman" w:hAnsi="Arial" w:cs="Arial"/>
+          <w:i/>
+          <w:iCs/>
+          <w:color w:val="000000"/>
+          <w:lang w:val="en-US" w:eastAsia="en-CA"/>
         </w:rPr>
         <w:t>/</w:t>
       </w:r>
       <w:proofErr w:type="spellStart"/>
       <w:r>
         <w:rPr>
-          <w:rFonts w:ascii="Arial" w:eastAsia="Calibri" w:hAnsi="Arial" w:cs="Arial"/>
-          <w:i/>
-          <w:iCs/>
-          <w:color w:val="000000"/>
-          <w:lang w:val="en-US"/>
+          <w:rFonts w:ascii="Arial" w:eastAsia="Times New Roman" w:hAnsi="Arial" w:cs="Arial"/>
+          <w:i/>
+          <w:iCs/>
+          <w:color w:val="000000"/>
+          <w:lang w:val="en-US" w:eastAsia="en-CA"/>
         </w:rPr>
         <w:t>teq</w:t>
       </w:r>
       <w:proofErr w:type="spellEnd"/>
       <w:r>
         <w:rPr>
-          <w:rFonts w:ascii="Arial" w:eastAsia="Calibri" w:hAnsi="Arial" w:cs="Arial"/>
-          <w:i/>
-          <w:iCs/>
-          <w:color w:val="000000"/>
-          <w:lang w:val="en-US"/>
-        </w:rPr>
-        <w:t>/parser/</w:t>
-      </w:r>
-      <w:proofErr w:type="spellStart"/>
-      <w:r>
-        <w:rPr>
-          <w:rFonts w:ascii="Arial" w:eastAsia="Calibri" w:hAnsi="Arial" w:cs="Arial"/>
-          <w:i/>
-          <w:iCs/>
-          <w:color w:val="000000"/>
-          <w:lang w:val="en-US"/>
-        </w:rPr>
-        <w:t>ClientProfileParser</w:t>
-      </w:r>
-      <w:proofErr w:type="spellEnd"/>
+          <w:rFonts w:ascii="Arial" w:eastAsia="Times New Roman" w:hAnsi="Arial" w:cs="Arial"/>
+          <w:i/>
+          <w:iCs/>
+          <w:color w:val="000000"/>
+          <w:lang w:val="en-US" w:eastAsia="en-CA"/>
+        </w:rPr>
+        <w:t>/service/MockService.java</w:t>
+      </w:r>
     </w:p>
     <w:p>
       <w:pPr>
         <w:spacing w:after="0" w:line="240" w:lineRule="auto"/>
         <w:rPr>
-          <w:rFonts w:ascii="-webkit-standard" w:eastAsia="Calibri" w:hAnsi="-webkit-standard" w:cs="Times New Roman"/>
-          <w:i/>
-          <w:color w:val="000000"/>
-          <w:sz w:val="24"/>
-          <w:szCs w:val="24"/>
-          <w:lang w:val="en-US"/>
-        </w:rPr>
-      </w:pPr>
-      <w:proofErr w:type="spellStart"/>
-      <w:r>
-        <w:rPr>
-          <w:rFonts w:ascii="Arial" w:eastAsia="Calibri" w:hAnsi="Arial" w:cs="Arial"/>
-          <w:i/>
-          <w:iCs/>
-          <w:color w:val="000000"/>
-          <w:lang w:val="en-US"/>
+          <w:rFonts w:ascii="Arial" w:eastAsia="Times New Roman" w:hAnsi="Arial" w:cs="Arial"/>
+          <w:i/>
+          <w:color w:val="000000"/>
+          <w:lang w:val="en-US" w:eastAsia="en-CA"/>
+        </w:rPr>
+      </w:pPr>
+      <w:proofErr w:type="spellStart"/>
+      <w:r>
+        <w:rPr>
+          <w:rFonts w:ascii="Arial" w:eastAsia="Times New Roman" w:hAnsi="Arial" w:cs="Arial"/>
+          <w:i/>
+          <w:iCs/>
+          <w:color w:val="000000"/>
+          <w:lang w:val="en-US" w:eastAsia="en-CA"/>
         </w:rPr>
         <w:t>src</w:t>
       </w:r>
       <w:proofErr w:type="spellEnd"/>
       <w:r>
         <w:rPr>
-          <w:rFonts w:ascii="Arial" w:eastAsia="Calibri" w:hAnsi="Arial" w:cs="Arial"/>
-          <w:i/>
-          <w:iCs/>
-          <w:color w:val="000000"/>
-          <w:lang w:val="en-US"/>
-        </w:rPr>
-        <w:t>/main/java/com/</w:t>
-      </w:r>
-      <w:proofErr w:type="spellStart"/>
-      <w:r>
-        <w:rPr>
-          <w:rFonts w:ascii="Arial" w:eastAsia="Calibri" w:hAnsi="Arial" w:cs="Arial"/>
-          <w:i/>
-          <w:iCs/>
-          <w:color w:val="000000"/>
-          <w:lang w:val="en-US"/>
+          <w:rFonts w:ascii="Arial" w:eastAsia="Times New Roman" w:hAnsi="Arial" w:cs="Arial"/>
+          <w:i/>
+          <w:iCs/>
+          <w:color w:val="000000"/>
+          <w:lang w:val="en-US" w:eastAsia="en-CA"/>
+        </w:rPr>
+        <w:t>/test/java/com/</w:t>
+      </w:r>
+      <w:proofErr w:type="spellStart"/>
+      <w:r>
+        <w:rPr>
+          <w:rFonts w:ascii="Arial" w:eastAsia="Times New Roman" w:hAnsi="Arial" w:cs="Arial"/>
+          <w:i/>
+          <w:iCs/>
+          <w:color w:val="000000"/>
+          <w:lang w:val="en-US" w:eastAsia="en-CA"/>
         </w:rPr>
         <w:t>devlopp</w:t>
       </w:r>
       <w:proofErr w:type="spellEnd"/>
       <w:r>
         <w:rPr>
-          <w:rFonts w:ascii="Arial" w:eastAsia="Calibri" w:hAnsi="Arial" w:cs="Arial"/>
-          <w:i/>
-          <w:iCs/>
-          <w:color w:val="000000"/>
-          <w:lang w:val="en-US"/>
+          <w:rFonts w:ascii="Arial" w:eastAsia="Times New Roman" w:hAnsi="Arial" w:cs="Arial"/>
+          <w:i/>
+          <w:iCs/>
+          <w:color w:val="000000"/>
+          <w:lang w:val="en-US" w:eastAsia="en-CA"/>
         </w:rPr>
         <w:t>/</w:t>
       </w:r>
       <w:proofErr w:type="spellStart"/>
       <w:r>
         <w:rPr>
-          <w:rFonts w:ascii="Arial" w:eastAsia="Calibri" w:hAnsi="Arial" w:cs="Arial"/>
-          <w:i/>
-          <w:iCs/>
-          <w:color w:val="000000"/>
-          <w:lang w:val="en-US"/>
+          <w:rFonts w:ascii="Arial" w:eastAsia="Times New Roman" w:hAnsi="Arial" w:cs="Arial"/>
+          <w:i/>
+          <w:iCs/>
+          <w:color w:val="000000"/>
+          <w:lang w:val="en-US" w:eastAsia="en-CA"/>
         </w:rPr>
         <w:t>teq</w:t>
       </w:r>
       <w:proofErr w:type="spellEnd"/>
       <w:r>
         <w:rPr>
-          <w:rFonts w:ascii="Arial" w:eastAsia="Calibri" w:hAnsi="Arial" w:cs="Arial"/>
-          <w:i/>
-          <w:iCs/>
-          <w:color w:val="000000"/>
-          <w:lang w:val="en-US"/>
-        </w:rPr>
-        <w:t>/parser/</w:t>
-      </w:r>
-      <w:proofErr w:type="spellStart"/>
-      <w:r>
-        <w:rPr>
-          <w:rFonts w:ascii="Arial" w:eastAsia="Calibri" w:hAnsi="Arial" w:cs="Arial"/>
-          <w:i/>
-          <w:iCs/>
-          <w:color w:val="000000"/>
-          <w:lang w:val="en-US"/>
-        </w:rPr>
-        <w:t>CourseSetupParser</w:t>
-      </w:r>
-      <w:proofErr w:type="spellEnd"/>
+          <w:rFonts w:ascii="Arial" w:eastAsia="Times New Roman" w:hAnsi="Arial" w:cs="Arial"/>
+          <w:i/>
+          <w:iCs/>
+          <w:color w:val="000000"/>
+          <w:lang w:val="en-US" w:eastAsia="en-CA"/>
+        </w:rPr>
+        <w:t>/service/TestService.java</w:t>
+      </w:r>
     </w:p>
     <w:p>
       <w:pPr>
         <w:spacing w:after="0" w:line="240" w:lineRule="auto"/>
         <w:rPr>
-          <w:rFonts w:ascii="-webkit-standard" w:eastAsia="Calibri" w:hAnsi="-webkit-standard" w:cs="Times New Roman"/>
-          <w:i/>
-          <w:color w:val="000000"/>
-          <w:sz w:val="24"/>
-          <w:szCs w:val="24"/>
-          <w:lang w:val="en-US"/>
-        </w:rPr>
-      </w:pPr>
-      <w:proofErr w:type="spellStart"/>
-      <w:r>
-        <w:rPr>
-          <w:rFonts w:ascii="Arial" w:eastAsia="Calibri" w:hAnsi="Arial" w:cs="Arial"/>
-          <w:i/>
-          <w:iCs/>
-          <w:color w:val="000000"/>
-          <w:lang w:val="en-US"/>
-        </w:rPr>
-        <w:t>src</w:t>
-      </w:r>
-      <w:proofErr w:type="spellEnd"/>
-      <w:r>
-        <w:rPr>
-          <w:rFonts w:ascii="Arial" w:eastAsia="Calibri" w:hAnsi="Arial" w:cs="Arial"/>
-          <w:i/>
-          <w:iCs/>
-          <w:color w:val="000000"/>
-          <w:lang w:val="en-US"/>
-        </w:rPr>
-        <w:t>/main/java/com/</w:t>
-      </w:r>
-      <w:proofErr w:type="spellStart"/>
-      <w:r>
-        <w:rPr>
-          <w:rFonts w:ascii="Arial" w:eastAsia="Calibri" w:hAnsi="Arial" w:cs="Arial"/>
-          <w:i/>
-          <w:iCs/>
-          <w:color w:val="000000"/>
-          <w:lang w:val="en-US"/>
-        </w:rPr>
-        <w:t>devlopp</w:t>
-      </w:r>
-      <w:proofErr w:type="spellEnd"/>
-      <w:r>
-        <w:rPr>
-          <w:rFonts w:ascii="Arial" w:eastAsia="Calibri" w:hAnsi="Arial" w:cs="Arial"/>
-          <w:i/>
-          <w:iCs/>
-          <w:color w:val="000000"/>
-          <w:lang w:val="en-US"/>
-        </w:rPr>
-        <w:t>/</w:t>
-      </w:r>
-      <w:proofErr w:type="spellStart"/>
-      <w:r>
-        <w:rPr>
-          <w:rFonts w:ascii="Arial" w:eastAsia="Calibri" w:hAnsi="Arial" w:cs="Arial"/>
-          <w:i/>
-          <w:iCs/>
-          <w:color w:val="000000"/>
-          <w:lang w:val="en-US"/>
-        </w:rPr>
-        <w:t>teq</w:t>
-      </w:r>
-      <w:proofErr w:type="spellEnd"/>
-      <w:r>
-        <w:rPr>
-          <w:rFonts w:ascii="Arial" w:eastAsia="Calibri" w:hAnsi="Arial" w:cs="Arial"/>
-          <w:i/>
-          <w:iCs/>
-          <w:color w:val="000000"/>
-          <w:lang w:val="en-US"/>
-        </w:rPr>
-        <w:t>/parser/</w:t>
-      </w:r>
-      <w:proofErr w:type="spellStart"/>
-      <w:r>
-        <w:rPr>
-          <w:rFonts w:ascii="Arial" w:eastAsia="Calibri" w:hAnsi="Arial" w:cs="Arial"/>
-          <w:i/>
-          <w:iCs/>
-          <w:color w:val="000000"/>
-          <w:lang w:val="en-US"/>
-        </w:rPr>
-        <w:t>ServiceParser</w:t>
-      </w:r>
-      <w:proofErr w:type="spellEnd"/>
+          <w:rFonts w:ascii="Arial" w:eastAsia="Times New Roman" w:hAnsi="Arial" w:cs="Arial"/>
+          <w:color w:val="000000"/>
+          <w:lang w:val="en-US" w:eastAsia="en-CA"/>
+        </w:rPr>
+      </w:pPr>
     </w:p>
     <w:p>
       <w:pPr>
         <w:spacing w:after="0" w:line="240" w:lineRule="auto"/>
         <w:rPr>
-          <w:rFonts w:ascii="-webkit-standard" w:eastAsia="Times New Roman" w:hAnsi="-webkit-standard" w:cs="Times New Roman"/>
-          <w:color w:val="000000"/>
-          <w:sz w:val="24"/>
-          <w:szCs w:val="24"/>
-          <w:lang w:val="en-US"/>
-        </w:rPr>
-      </w:pPr>
-    </w:p>
-    <w:p>
-      <w:pPr>
-        <w:spacing w:after="0" w:line="240" w:lineRule="auto"/>
-        <w:rPr>
-          <w:rFonts w:ascii="-webkit-standard" w:eastAsia="Calibri" w:hAnsi="-webkit-standard" w:cs="Times New Roman"/>
-          <w:color w:val="000000"/>
-          <w:sz w:val="24"/>
-          <w:szCs w:val="24"/>
-          <w:lang w:val="en-US"/>
-        </w:rPr>
-      </w:pPr>
-      <w:r>
-        <w:rPr>
-          <w:rFonts w:ascii="Arial" w:eastAsia="Calibri" w:hAnsi="Arial" w:cs="Arial"/>
-          <w:color w:val="000000"/>
-          <w:lang w:val="en-US"/>
-        </w:rPr>
-        <w:t xml:space="preserve">The purpose of these classes is to parse the data read from the </w:t>
-      </w:r>
-      <w:proofErr w:type="spellStart"/>
-      <w:r>
-        <w:rPr>
-          <w:rFonts w:ascii="Arial" w:eastAsia="Calibri" w:hAnsi="Arial" w:cs="Arial"/>
-          <w:color w:val="000000"/>
-          <w:lang w:val="en-US"/>
-        </w:rPr>
-        <w:t>iCARE</w:t>
-      </w:r>
-      <w:proofErr w:type="spellEnd"/>
-      <w:r>
-        <w:rPr>
-          <w:rFonts w:ascii="Arial" w:eastAsia="Calibri" w:hAnsi="Arial" w:cs="Arial"/>
-          <w:color w:val="000000"/>
-          <w:lang w:val="en-US"/>
-        </w:rPr>
-        <w:t xml:space="preserve"> excel files into data objects that can be inserted into the TEQ database. The use of the </w:t>
-      </w:r>
-      <w:proofErr w:type="spellStart"/>
-      <w:r>
-        <w:rPr>
-          <w:rFonts w:ascii="Arial" w:eastAsia="Calibri" w:hAnsi="Arial" w:cs="Arial"/>
-          <w:color w:val="000000"/>
-          <w:lang w:val="en-US"/>
-        </w:rPr>
-        <w:t>FieldParser</w:t>
-      </w:r>
-      <w:proofErr w:type="spellEnd"/>
-      <w:r>
-        <w:rPr>
-          <w:rFonts w:ascii="Arial" w:eastAsia="Calibri" w:hAnsi="Arial" w:cs="Arial"/>
-          <w:color w:val="000000"/>
-          <w:lang w:val="en-US"/>
-        </w:rPr>
-        <w:t xml:space="preserve"> helper class and the builder patterns do allow the code to be more readable</w:t>
-      </w:r>
-    </w:p>
-    <w:p>
-      <w:pPr>
-        <w:spacing w:after="0" w:line="240" w:lineRule="auto"/>
-        <w:rPr>
-          <w:rFonts w:ascii="-webkit-standard" w:eastAsia="Times New Roman" w:hAnsi="-webkit-standard" w:cs="Times New Roman"/>
-          <w:color w:val="000000"/>
-          <w:sz w:val="24"/>
-          <w:szCs w:val="24"/>
-          <w:lang w:val="en-US"/>
-        </w:rPr>
-      </w:pPr>
-    </w:p>
-    <w:p>
-      <w:pPr>
-        <w:pStyle w:val="Heading2"/>
-        <w:rPr>
-          <w:rFonts w:ascii="Arial" w:eastAsia="Times New Roman" w:hAnsi="Arial" w:cs="Arial"/>
-          <w:sz w:val="24"/>
-          <w:szCs w:val="24"/>
-          <w:lang w:eastAsia="en-CA"/>
-        </w:rPr>
-      </w:pPr>
-      <w:r>
-        <w:rPr>
-          <w:rFonts w:ascii="Arial" w:eastAsia="Times New Roman" w:hAnsi="Arial" w:cs="Arial"/>
-          <w:lang w:eastAsia="en-CA"/>
-        </w:rPr>
-        <w:t>Jeffrey</w:t>
-      </w:r>
-    </w:p>
-    <w:p>
-      <w:pPr>
-        <w:spacing w:after="0" w:line="240" w:lineRule="auto"/>
-        <w:rPr>
-          <w:rFonts w:ascii="-webkit-standard" w:eastAsia="Calibri" w:hAnsi="-webkit-standard" w:cs="Times New Roman"/>
-          <w:color w:val="000000"/>
-          <w:sz w:val="24"/>
-          <w:szCs w:val="24"/>
-          <w:lang w:val="en-US"/>
-        </w:rPr>
-      </w:pPr>
-      <w:r>
-        <w:rPr>
-          <w:rFonts w:ascii="Arial" w:eastAsia="Calibri" w:hAnsi="Arial" w:cs="Arial"/>
-          <w:color w:val="000000"/>
-          <w:lang w:val="en-US"/>
-        </w:rPr>
-        <w:t xml:space="preserve">Code Review Summary of: </w:t>
-      </w:r>
-    </w:p>
-    <w:p>
-      <w:pPr>
-        <w:spacing w:after="0" w:line="240" w:lineRule="auto"/>
-        <w:rPr>
-          <w:rFonts w:ascii="-webkit-standard" w:eastAsia="Calibri" w:hAnsi="-webkit-standard" w:cs="Times New Roman"/>
-          <w:color w:val="000000"/>
-          <w:sz w:val="24"/>
-          <w:szCs w:val="24"/>
-          <w:lang w:val="en-US"/>
-        </w:rPr>
-      </w:pPr>
-      <w:proofErr w:type="spellStart"/>
-      <w:r>
-        <w:rPr>
-          <w:rFonts w:ascii="Arial" w:eastAsia="Calibri" w:hAnsi="Arial" w:cs="Arial"/>
-          <w:iCs/>
-          <w:color w:val="000000"/>
-          <w:lang w:val="en-US"/>
-        </w:rPr>
-        <w:t>src</w:t>
-      </w:r>
-      <w:proofErr w:type="spellEnd"/>
-      <w:r>
-        <w:rPr>
-          <w:rFonts w:ascii="Arial" w:eastAsia="Calibri" w:hAnsi="Arial" w:cs="Arial"/>
-          <w:iCs/>
-          <w:color w:val="000000"/>
-          <w:lang w:val="en-US"/>
-        </w:rPr>
-        <w:t>/main/java/</w:t>
-      </w:r>
-      <w:proofErr w:type="spellStart"/>
-      <w:r>
-        <w:rPr>
-          <w:rFonts w:ascii="Arial" w:eastAsia="Calibri" w:hAnsi="Arial" w:cs="Arial"/>
-          <w:iCs/>
-          <w:color w:val="000000"/>
-          <w:lang w:val="en-US"/>
-        </w:rPr>
-        <w:t>ui</w:t>
-      </w:r>
-      <w:proofErr w:type="spellEnd"/>
-      <w:r>
-        <w:rPr>
-          <w:rFonts w:ascii="Arial" w:eastAsia="Calibri" w:hAnsi="Arial" w:cs="Arial"/>
-          <w:iCs/>
-          <w:color w:val="000000"/>
-          <w:lang w:val="en-US"/>
-        </w:rPr>
-        <w:t>/Main.java</w:t>
-      </w:r>
-    </w:p>
-    <w:p>
-      <w:pPr>
-        <w:spacing w:after="0" w:line="240" w:lineRule="auto"/>
-        <w:rPr>
-          <w:rFonts w:ascii="-webkit-standard" w:eastAsia="Calibri" w:hAnsi="-webkit-standard" w:cs="Times New Roman"/>
-          <w:color w:val="000000"/>
-          <w:sz w:val="24"/>
-          <w:szCs w:val="24"/>
-          <w:lang w:val="en-US"/>
-        </w:rPr>
-      </w:pPr>
-      <w:proofErr w:type="spellStart"/>
-      <w:r>
-        <w:rPr>
-          <w:rFonts w:ascii="Arial" w:eastAsia="Calibri" w:hAnsi="Arial" w:cs="Arial"/>
-          <w:iCs/>
-          <w:color w:val="000000"/>
-          <w:lang w:val="en-US"/>
-        </w:rPr>
-        <w:t>src</w:t>
-      </w:r>
-      <w:proofErr w:type="spellEnd"/>
-      <w:r>
-        <w:rPr>
-          <w:rFonts w:ascii="Arial" w:eastAsia="Calibri" w:hAnsi="Arial" w:cs="Arial"/>
-          <w:iCs/>
-          <w:color w:val="000000"/>
-          <w:lang w:val="en-US"/>
-        </w:rPr>
-        <w:t>/main/java/</w:t>
-      </w:r>
-      <w:proofErr w:type="spellStart"/>
-      <w:r>
-        <w:rPr>
-          <w:rFonts w:ascii="Arial" w:eastAsia="Calibri" w:hAnsi="Arial" w:cs="Arial"/>
-          <w:iCs/>
-          <w:color w:val="000000"/>
-          <w:lang w:val="en-US"/>
-        </w:rPr>
-        <w:t>ui</w:t>
-      </w:r>
-      <w:proofErr w:type="spellEnd"/>
-      <w:r>
-        <w:rPr>
-          <w:rFonts w:ascii="Arial" w:eastAsia="Calibri" w:hAnsi="Arial" w:cs="Arial"/>
-          <w:iCs/>
-          <w:color w:val="000000"/>
-          <w:lang w:val="en-US"/>
-        </w:rPr>
-        <w:t>/Controller.java</w:t>
-      </w:r>
-    </w:p>
-    <w:p>
-      <w:pPr>
-        <w:spacing w:after="0" w:line="240" w:lineRule="auto"/>
-        <w:rPr>
-          <w:rFonts w:ascii="-webkit-standard" w:eastAsia="Times New Roman" w:hAnsi="-webkit-standard" w:cs="Times New Roman"/>
-          <w:color w:val="000000"/>
-          <w:sz w:val="24"/>
-          <w:szCs w:val="24"/>
-          <w:lang w:val="en-US"/>
-        </w:rPr>
-      </w:pPr>
-    </w:p>
-    <w:p>
-      <w:pPr>
-        <w:spacing w:after="0" w:line="240" w:lineRule="auto"/>
-        <w:rPr>
-          <w:rFonts w:ascii="-webkit-standard" w:eastAsia="Calibri" w:hAnsi="-webkit-standard" w:cs="Times New Roman"/>
-          <w:color w:val="000000"/>
-          <w:sz w:val="24"/>
-          <w:szCs w:val="24"/>
-          <w:lang w:val="en-US"/>
-        </w:rPr>
-      </w:pPr>
-      <w:r>
-        <w:rPr>
-          <w:rFonts w:ascii="Arial" w:eastAsia="Calibri" w:hAnsi="Arial" w:cs="Arial"/>
-          <w:color w:val="000000"/>
-          <w:lang w:val="en-US"/>
-        </w:rPr>
-        <w:t xml:space="preserve">Despite the lack of commenting or documentation, the front-end code for the UI controller is easy to understand. Each method corresponds to a single button or action done by the user, so it could be understood what a user action does to the UI. The code could be better improved by implementing some sort of observer pattern for all three UIs, and the controller class should be split up to correspond to each FXML file. Since there is a lot of if-statements and repetitive code, helper methods should be implemented to better refactor that. Commenting would better help on describing the context of each group of code in the </w:t>
-      </w:r>
-    </w:p>
-    <w:p>
-      <w:pPr>
-        <w:spacing w:after="240" w:line="240" w:lineRule="auto"/>
-        <w:rPr>
-          <w:rFonts w:ascii="Times New Roman" w:eastAsia="Times New Roman" w:hAnsi="Times New Roman" w:cs="Times New Roman"/>
-          <w:sz w:val="24"/>
-          <w:szCs w:val="24"/>
-          <w:lang w:val="en-US"/>
-        </w:rPr>
-      </w:pPr>
-    </w:p>
-    <w:p>
-      <w:pPr>
-        <w:pStyle w:val="Heading2"/>
-        <w:rPr>
-          <w:rFonts w:ascii="Arial" w:eastAsia="Times New Roman" w:hAnsi="Arial" w:cs="Arial"/>
-          <w:sz w:val="24"/>
-          <w:szCs w:val="24"/>
-          <w:lang w:eastAsia="en-CA"/>
-        </w:rPr>
-      </w:pPr>
-      <w:r>
-        <w:rPr>
-          <w:rFonts w:ascii="Arial" w:eastAsia="Times New Roman" w:hAnsi="Arial" w:cs="Arial"/>
-          <w:lang w:eastAsia="en-CA"/>
-        </w:rPr>
-        <w:lastRenderedPageBreak/>
-        <w:t>Kelvin</w:t>
-      </w:r>
-    </w:p>
-    <w:p>
-      <w:pPr>
-        <w:spacing w:after="0" w:line="240" w:lineRule="auto"/>
-        <w:rPr>
-          <w:rFonts w:ascii="Arial" w:eastAsia="Times New Roman" w:hAnsi="Arial" w:cs="Arial"/>
-          <w:color w:val="000000"/>
-          <w:lang w:val="en-US" w:eastAsia="en-CA"/>
-        </w:rPr>
-      </w:pPr>
-      <w:r>
-        <w:rPr>
-          <w:rFonts w:ascii="Arial" w:eastAsia="Times New Roman" w:hAnsi="Arial" w:cs="Arial"/>
-          <w:color w:val="000000"/>
-          <w:lang w:val="en-US" w:eastAsia="en-CA"/>
-        </w:rPr>
-        <w:t xml:space="preserve">Code Review Summary of: </w:t>
-      </w:r>
-    </w:p>
-    <w:p>
-      <w:pPr>
-        <w:spacing w:after="0" w:line="240" w:lineRule="auto"/>
-        <w:rPr>
-          <w:rFonts w:ascii="Arial" w:eastAsia="Times New Roman" w:hAnsi="Arial" w:cs="Arial"/>
-          <w:i/>
-          <w:color w:val="000000"/>
-          <w:lang w:val="en-US" w:eastAsia="en-CA"/>
-        </w:rPr>
-      </w:pPr>
-      <w:proofErr w:type="spellStart"/>
-      <w:r>
-        <w:rPr>
-          <w:rFonts w:ascii="Arial" w:eastAsia="Times New Roman" w:hAnsi="Arial" w:cs="Arial"/>
-          <w:i/>
-          <w:iCs/>
-          <w:color w:val="000000"/>
-          <w:lang w:val="en-US" w:eastAsia="en-CA"/>
-        </w:rPr>
-        <w:t>src</w:t>
-      </w:r>
-      <w:proofErr w:type="spellEnd"/>
-      <w:r>
-        <w:rPr>
-          <w:rFonts w:ascii="Arial" w:eastAsia="Times New Roman" w:hAnsi="Arial" w:cs="Arial"/>
-          <w:i/>
-          <w:iCs/>
-          <w:color w:val="000000"/>
-          <w:lang w:val="en-US" w:eastAsia="en-CA"/>
-        </w:rPr>
-        <w:t>/main/java/com/</w:t>
-      </w:r>
-      <w:proofErr w:type="spellStart"/>
-      <w:r>
-        <w:rPr>
-          <w:rFonts w:ascii="Arial" w:eastAsia="Times New Roman" w:hAnsi="Arial" w:cs="Arial"/>
-          <w:i/>
-          <w:iCs/>
-          <w:color w:val="000000"/>
-          <w:lang w:val="en-US" w:eastAsia="en-CA"/>
-        </w:rPr>
-        <w:t>devlopp</w:t>
-      </w:r>
-      <w:proofErr w:type="spellEnd"/>
-      <w:r>
-        <w:rPr>
-          <w:rFonts w:ascii="Arial" w:eastAsia="Times New Roman" w:hAnsi="Arial" w:cs="Arial"/>
-          <w:i/>
-          <w:iCs/>
-          <w:color w:val="000000"/>
-          <w:lang w:val="en-US" w:eastAsia="en-CA"/>
-        </w:rPr>
-        <w:t>/</w:t>
-      </w:r>
-      <w:proofErr w:type="spellStart"/>
-      <w:r>
-        <w:rPr>
-          <w:rFonts w:ascii="Arial" w:eastAsia="Times New Roman" w:hAnsi="Arial" w:cs="Arial"/>
-          <w:i/>
-          <w:iCs/>
-          <w:color w:val="000000"/>
-          <w:lang w:val="en-US" w:eastAsia="en-CA"/>
-        </w:rPr>
-        <w:t>teq</w:t>
-      </w:r>
-      <w:proofErr w:type="spellEnd"/>
-      <w:r>
-        <w:rPr>
-          <w:rFonts w:ascii="Arial" w:eastAsia="Times New Roman" w:hAnsi="Arial" w:cs="Arial"/>
-          <w:i/>
-          <w:iCs/>
-          <w:color w:val="000000"/>
-          <w:lang w:val="en-US" w:eastAsia="en-CA"/>
-        </w:rPr>
-        <w:t>/security/PasswordHelper.java</w:t>
-      </w:r>
-    </w:p>
-    <w:p>
-      <w:pPr>
-        <w:spacing w:after="0" w:line="240" w:lineRule="auto"/>
-        <w:rPr>
-          <w:rFonts w:ascii="Arial" w:eastAsia="Times New Roman" w:hAnsi="Arial" w:cs="Arial"/>
-          <w:i/>
-          <w:color w:val="000000"/>
-          <w:lang w:val="en-US" w:eastAsia="en-CA"/>
-        </w:rPr>
-      </w:pPr>
-      <w:proofErr w:type="spellStart"/>
-      <w:r>
-        <w:rPr>
-          <w:rFonts w:ascii="Arial" w:eastAsia="Times New Roman" w:hAnsi="Arial" w:cs="Arial"/>
-          <w:i/>
-          <w:iCs/>
-          <w:color w:val="000000"/>
-          <w:lang w:val="en-US" w:eastAsia="en-CA"/>
-        </w:rPr>
-        <w:t>src</w:t>
-      </w:r>
-      <w:proofErr w:type="spellEnd"/>
-      <w:r>
-        <w:rPr>
-          <w:rFonts w:ascii="Arial" w:eastAsia="Times New Roman" w:hAnsi="Arial" w:cs="Arial"/>
-          <w:i/>
-          <w:iCs/>
-          <w:color w:val="000000"/>
-          <w:lang w:val="en-US" w:eastAsia="en-CA"/>
-        </w:rPr>
-        <w:t>/test/java/com/</w:t>
-      </w:r>
-      <w:proofErr w:type="spellStart"/>
-      <w:r>
-        <w:rPr>
-          <w:rFonts w:ascii="Arial" w:eastAsia="Times New Roman" w:hAnsi="Arial" w:cs="Arial"/>
-          <w:i/>
-          <w:iCs/>
-          <w:color w:val="000000"/>
-          <w:lang w:val="en-US" w:eastAsia="en-CA"/>
-        </w:rPr>
-        <w:t>devlopp</w:t>
-      </w:r>
-      <w:proofErr w:type="spellEnd"/>
-      <w:r>
-        <w:rPr>
-          <w:rFonts w:ascii="Arial" w:eastAsia="Times New Roman" w:hAnsi="Arial" w:cs="Arial"/>
-          <w:i/>
-          <w:iCs/>
-          <w:color w:val="000000"/>
-          <w:lang w:val="en-US" w:eastAsia="en-CA"/>
-        </w:rPr>
-        <w:t>/</w:t>
-      </w:r>
-      <w:proofErr w:type="spellStart"/>
-      <w:r>
-        <w:rPr>
-          <w:rFonts w:ascii="Arial" w:eastAsia="Times New Roman" w:hAnsi="Arial" w:cs="Arial"/>
-          <w:i/>
-          <w:iCs/>
-          <w:color w:val="000000"/>
-          <w:lang w:val="en-US" w:eastAsia="en-CA"/>
-        </w:rPr>
-        <w:t>teq</w:t>
-      </w:r>
-      <w:proofErr w:type="spellEnd"/>
-      <w:r>
-        <w:rPr>
-          <w:rFonts w:ascii="Arial" w:eastAsia="Times New Roman" w:hAnsi="Arial" w:cs="Arial"/>
-          <w:i/>
-          <w:iCs/>
-          <w:color w:val="000000"/>
-          <w:lang w:val="en-US" w:eastAsia="en-CA"/>
-        </w:rPr>
-        <w:t>/service/MockService.java</w:t>
-      </w:r>
-    </w:p>
-    <w:p>
-      <w:pPr>
-        <w:spacing w:after="0" w:line="240" w:lineRule="auto"/>
-        <w:rPr>
-          <w:rFonts w:ascii="Arial" w:eastAsia="Times New Roman" w:hAnsi="Arial" w:cs="Arial"/>
-          <w:i/>
-          <w:color w:val="000000"/>
-          <w:lang w:val="en-US" w:eastAsia="en-CA"/>
-        </w:rPr>
-      </w:pPr>
-      <w:proofErr w:type="spellStart"/>
-      <w:r>
-        <w:rPr>
-          <w:rFonts w:ascii="Arial" w:eastAsia="Times New Roman" w:hAnsi="Arial" w:cs="Arial"/>
-          <w:i/>
-          <w:iCs/>
-          <w:color w:val="000000"/>
-          <w:lang w:val="en-US" w:eastAsia="en-CA"/>
-        </w:rPr>
-        <w:t>src</w:t>
-      </w:r>
-      <w:proofErr w:type="spellEnd"/>
-      <w:r>
-        <w:rPr>
-          <w:rFonts w:ascii="Arial" w:eastAsia="Times New Roman" w:hAnsi="Arial" w:cs="Arial"/>
-          <w:i/>
-          <w:iCs/>
-          <w:color w:val="000000"/>
-          <w:lang w:val="en-US" w:eastAsia="en-CA"/>
-        </w:rPr>
-        <w:t>/test/java/com/</w:t>
-      </w:r>
-      <w:proofErr w:type="spellStart"/>
-      <w:r>
-        <w:rPr>
-          <w:rFonts w:ascii="Arial" w:eastAsia="Times New Roman" w:hAnsi="Arial" w:cs="Arial"/>
-          <w:i/>
-          <w:iCs/>
-          <w:color w:val="000000"/>
-          <w:lang w:val="en-US" w:eastAsia="en-CA"/>
-        </w:rPr>
-        <w:t>devlopp</w:t>
-      </w:r>
-      <w:proofErr w:type="spellEnd"/>
-      <w:r>
-        <w:rPr>
-          <w:rFonts w:ascii="Arial" w:eastAsia="Times New Roman" w:hAnsi="Arial" w:cs="Arial"/>
-          <w:i/>
-          <w:iCs/>
-          <w:color w:val="000000"/>
-          <w:lang w:val="en-US" w:eastAsia="en-CA"/>
-        </w:rPr>
-        <w:t>/</w:t>
-      </w:r>
-      <w:proofErr w:type="spellStart"/>
-      <w:r>
-        <w:rPr>
-          <w:rFonts w:ascii="Arial" w:eastAsia="Times New Roman" w:hAnsi="Arial" w:cs="Arial"/>
-          <w:i/>
-          <w:iCs/>
-          <w:color w:val="000000"/>
-          <w:lang w:val="en-US" w:eastAsia="en-CA"/>
-        </w:rPr>
-        <w:t>teq</w:t>
-      </w:r>
-      <w:proofErr w:type="spellEnd"/>
-      <w:r>
-        <w:rPr>
-          <w:rFonts w:ascii="Arial" w:eastAsia="Times New Roman" w:hAnsi="Arial" w:cs="Arial"/>
-          <w:i/>
-          <w:iCs/>
-          <w:color w:val="000000"/>
-          <w:lang w:val="en-US" w:eastAsia="en-CA"/>
-        </w:rPr>
-        <w:t>/service/TestService.java</w:t>
-      </w:r>
-    </w:p>
-    <w:p>
-      <w:pPr>
-        <w:spacing w:after="0" w:line="240" w:lineRule="auto"/>
-        <w:rPr>
-          <w:rFonts w:ascii="Arial" w:eastAsia="Times New Roman" w:hAnsi="Arial" w:cs="Arial"/>
-          <w:color w:val="000000"/>
-          <w:lang w:val="en-US" w:eastAsia="en-CA"/>
-        </w:rPr>
-      </w:pPr>
-    </w:p>
-    <w:p>
-      <w:pPr>
-        <w:spacing w:after="0" w:line="240" w:lineRule="auto"/>
-        <w:rPr>
           <w:rFonts w:ascii="Arial" w:eastAsia="Times New Roman" w:hAnsi="Arial" w:cs="Arial"/>
           <w:color w:val="000000"/>
           <w:lang w:val="en-US" w:eastAsia="en-CA"/>
@@ -1814,110 +1487,6 @@
         </w:rPr>
         <w:t>No copy and pasted code, and spacing is consistent throughout. Follows SOLID principles where a class only performs a single function. Performs as required according to our original design.</w:t>
       </w:r>
-    </w:p>
-    <w:p>
-      <w:pPr>
-        <w:spacing w:after="0" w:line="240" w:lineRule="auto"/>
-        <w:rPr>
-          <w:rFonts w:ascii="Arial" w:eastAsia="Times New Roman" w:hAnsi="Arial" w:cs="Arial"/>
-          <w:color w:val="000000"/>
-          <w:lang w:val="en-US" w:eastAsia="en-CA"/>
-        </w:rPr>
-      </w:pPr>
-    </w:p>
-    <w:p>
-      <w:pPr>
-        <w:pStyle w:val="Heading2"/>
-        <w:rPr>
-          <w:rFonts w:ascii="Arial" w:eastAsia="Times New Roman" w:hAnsi="Arial" w:cs="Arial"/>
-          <w:sz w:val="24"/>
-          <w:szCs w:val="24"/>
-          <w:lang w:eastAsia="en-CA"/>
-        </w:rPr>
-      </w:pPr>
-      <w:r>
-        <w:rPr>
-          <w:rFonts w:ascii="Arial" w:eastAsia="Times New Roman" w:hAnsi="Arial" w:cs="Arial"/>
-          <w:lang w:eastAsia="en-CA"/>
-        </w:rPr>
-        <w:t>Kelvin</w:t>
-      </w:r>
-    </w:p>
-    <w:p>
-      <w:pPr>
-        <w:spacing w:after="0" w:line="240" w:lineRule="auto"/>
-        <w:rPr>
-          <w:rFonts w:ascii="Arial" w:eastAsia="Times New Roman" w:hAnsi="Arial" w:cs="Arial"/>
-          <w:color w:val="000000"/>
-          <w:lang w:val="en-US" w:eastAsia="en-CA"/>
-        </w:rPr>
-      </w:pPr>
-      <w:r>
-        <w:rPr>
-          <w:rFonts w:ascii="Arial" w:eastAsia="Times New Roman" w:hAnsi="Arial" w:cs="Arial"/>
-          <w:color w:val="000000"/>
-          <w:lang w:val="en-US" w:eastAsia="en-CA"/>
-        </w:rPr>
-        <w:t>Code Review Summary of:</w:t>
-      </w:r>
-    </w:p>
-    <w:p>
-      <w:pPr>
-        <w:spacing w:after="0" w:line="240" w:lineRule="auto"/>
-        <w:rPr>
-          <w:rFonts w:ascii="Arial" w:eastAsia="Times New Roman" w:hAnsi="Arial" w:cs="Arial"/>
-          <w:color w:val="000000"/>
-          <w:lang w:val="en-US" w:eastAsia="en-CA"/>
-        </w:rPr>
-      </w:pPr>
-      <w:r>
-        <w:rPr>
-          <w:rFonts w:ascii="Arial" w:eastAsia="Times New Roman" w:hAnsi="Arial" w:cs="Arial"/>
-          <w:i/>
-          <w:iCs/>
-          <w:color w:val="000000"/>
-          <w:lang w:val="en-US" w:eastAsia="en-CA"/>
-        </w:rPr>
-        <w:t>src/main/java/com/devlopp/teq/databasehelper/DatabaseValidHelper.java</w:t>
-      </w:r>
-    </w:p>
-    <w:p>
-      <w:pPr>
-        <w:spacing w:after="0" w:line="240" w:lineRule="auto"/>
-        <w:rPr>
-          <w:rFonts w:ascii="Arial" w:eastAsia="Times New Roman" w:hAnsi="Arial" w:cs="Arial"/>
-          <w:color w:val="000000"/>
-          <w:lang w:val="en-US" w:eastAsia="en-CA"/>
-        </w:rPr>
-      </w:pPr>
-    </w:p>
-    <w:p>
-      <w:pPr>
-        <w:spacing w:after="0" w:line="240" w:lineRule="auto"/>
-        <w:rPr>
-          <w:rFonts w:ascii="Arial" w:eastAsia="Times New Roman" w:hAnsi="Arial" w:cs="Arial"/>
-          <w:color w:val="000000"/>
-          <w:lang w:val="en-US" w:eastAsia="en-CA"/>
-        </w:rPr>
-      </w:pPr>
-      <w:r>
-        <w:rPr>
-          <w:rFonts w:ascii="Arial" w:eastAsia="Times New Roman" w:hAnsi="Arial" w:cs="Arial"/>
-          <w:color w:val="000000"/>
-          <w:lang w:val="en-US" w:eastAsia="en-CA"/>
-        </w:rPr>
-        <w:t>The code functions as expected and is easily understandable. No dead code or copy and pasted code. Exceptions are handled properly by a try and catch statement. Code is properly documented with docstrings, although there may be too many comments. For instance, the name for the constant “MIN_PASSWORD_LENGTH” already explains what it is for, but there are 3 lines of comments above it. Some functions have comments that are longer than the actual function itself. Constants are used near the top of the file. Consistent usage of white space and appropriate naming of functions.</w:t>
-      </w:r>
-    </w:p>
-    <w:p>
-      <w:pPr>
-        <w:spacing w:after="0" w:line="240" w:lineRule="auto"/>
-        <w:rPr>
-          <w:rFonts w:ascii="Arial" w:eastAsia="Times New Roman" w:hAnsi="Arial" w:cs="Arial"/>
-          <w:color w:val="000000"/>
-          <w:lang w:val="en-US" w:eastAsia="en-CA"/>
-        </w:rPr>
-      </w:pPr>
     </w:p>
     <w:p>
       <w:pPr>

</xml_diff>

<commit_message>
Complete Code Review Strategy for Sprint 6
</commit_message>
<xml_diff>
--- a/d5/Code Review Strategy Sprint 5.docx
+++ b/d5/Code Review Strategy Sprint 5.docx
@@ -131,8 +131,6 @@
         </w:rPr>
         <w:t>Code Review Strategy</w:t>
       </w:r>
-      <w:bookmarkStart w:id="0" w:name="_GoBack"/>
-      <w:bookmarkEnd w:id="0"/>
     </w:p>
     <w:p>
       <w:pPr>
@@ -320,7 +318,15 @@
         <w:rPr>
           <w:rFonts w:ascii="Arial" w:hAnsi="Arial" w:cs="Arial"/>
         </w:rPr>
-        <w:t>Does the code correspond to our original design?</w:t>
+        <w:t>Does the code correspond to our orig</w:t>
+      </w:r>
+      <w:bookmarkStart w:id="0" w:name="_GoBack"/>
+      <w:bookmarkEnd w:id="0"/>
+      <w:r>
+        <w:rPr>
+          <w:rFonts w:ascii="Arial" w:hAnsi="Arial" w:cs="Arial"/>
+        </w:rPr>
+        <w:t>inal design?</w:t>
       </w:r>
     </w:p>
     <w:p>
@@ -1497,6 +1503,7 @@
       </w:pPr>
     </w:p>
     <w:sectPr>
+      <w:footerReference w:type="default" r:id="rId7"/>
       <w:pgSz w:w="12240" w:h="15840"/>
       <w:pgMar w:top="1440" w:right="1440" w:bottom="1440" w:left="1440" w:header="708" w:footer="708" w:gutter="0"/>
       <w:cols w:space="708"/>
@@ -1504,6 +1511,109 @@
     </w:sectPr>
   </w:body>
 </w:document>
+</file>
+
+<file path=word/endnotes.xml><?xml version="1.0" encoding="utf-8"?>
+<w:endnotes xmlns:wpc="http://schemas.microsoft.com/office/word/2010/wordprocessingCanvas" xmlns:cx="http://schemas.microsoft.com/office/drawing/2014/chartex" xmlns:cx1="http://schemas.microsoft.com/office/drawing/2015/9/8/chartex" xmlns:cx2="http://schemas.microsoft.com/office/drawing/2015/10/21/chartex" xmlns:cx3="http://schemas.microsoft.com/office/drawing/2016/5/9/chartex" xmlns:cx4="http://schemas.microsoft.com/office/drawing/2016/5/10/chartex" xmlns:cx5="http://schemas.microsoft.com/office/drawing/2016/5/11/chartex" xmlns:cx6="http://schemas.microsoft.com/office/drawing/2016/5/12/chartex" xmlns:cx7="http://schemas.microsoft.com/office/drawing/2016/5/13/chartex" xmlns:cx8="http://schemas.microsoft.com/office/drawing/2016/5/14/chartex" xmlns:mc="http://schemas.openxmlformats.org/markup-compatibility/2006" xmlns:aink="http://schemas.microsoft.com/office/drawing/2016/ink" xmlns:am3d="http://schemas.microsoft.com/office/drawing/2017/model3d" xmlns:o="urn:schemas-microsoft-com:office:office" xmlns:r="http://schemas.openxmlformats.org/officeDocument/2006/relationships" xmlns:m="http://schemas.openxmlformats.org/officeDocument/2006/math" xmlns:v="urn:schemas-microsoft-com:vml" xmlns:wp14="http://schemas.microsoft.com/office/word/2010/wordprocessingDrawing" xmlns:wp="http://schemas.openxmlformats.org/drawingml/2006/wordprocessingDrawing" xmlns:w10="urn:schemas-microsoft-com:office:word" xmlns:w="http://schemas.openxmlformats.org/wordprocessingml/2006/main" xmlns:w14="http://schemas.microsoft.com/office/word/2010/wordml" xmlns:w15="http://schemas.microsoft.com/office/word/2012/wordml" xmlns:w16cid="http://schemas.microsoft.com/office/word/2016/wordml/cid" xmlns:w16se="http://schemas.microsoft.com/office/word/2015/wordml/symex" xmlns:wpg="http://schemas.microsoft.com/office/word/2010/wordprocessingGroup" xmlns:wpi="http://schemas.microsoft.com/office/word/2010/wordprocessingInk" xmlns:wne="http://schemas.microsoft.com/office/word/2006/wordml" xmlns:wps="http://schemas.microsoft.com/office/word/2010/wordprocessingShape" mc:Ignorable="w14 w15 w16se w16cid wp14">
+  <w:endnote w:type="separator" w:id="-1">
+    <w:p>
+      <w:pPr>
+        <w:spacing w:after="0" w:line="240" w:lineRule="auto"/>
+      </w:pPr>
+      <w:r>
+        <w:separator/>
+      </w:r>
+    </w:p>
+  </w:endnote>
+  <w:endnote w:type="continuationSeparator" w:id="0">
+    <w:p>
+      <w:pPr>
+        <w:spacing w:after="0" w:line="240" w:lineRule="auto"/>
+      </w:pPr>
+      <w:r>
+        <w:continuationSeparator/>
+      </w:r>
+    </w:p>
+  </w:endnote>
+</w:endnotes>
+</file>
+
+<file path=word/footer1.xml><?xml version="1.0" encoding="utf-8"?>
+<w:ftr xmlns:wpc="http://schemas.microsoft.com/office/word/2010/wordprocessingCanvas" xmlns:cx="http://schemas.microsoft.com/office/drawing/2014/chartex" xmlns:cx1="http://schemas.microsoft.com/office/drawing/2015/9/8/chartex" xmlns:cx2="http://schemas.microsoft.com/office/drawing/2015/10/21/chartex" xmlns:cx3="http://schemas.microsoft.com/office/drawing/2016/5/9/chartex" xmlns:cx4="http://schemas.microsoft.com/office/drawing/2016/5/10/chartex" xmlns:cx5="http://schemas.microsoft.com/office/drawing/2016/5/11/chartex" xmlns:cx6="http://schemas.microsoft.com/office/drawing/2016/5/12/chartex" xmlns:cx7="http://schemas.microsoft.com/office/drawing/2016/5/13/chartex" xmlns:cx8="http://schemas.microsoft.com/office/drawing/2016/5/14/chartex" xmlns:mc="http://schemas.openxmlformats.org/markup-compatibility/2006" xmlns:aink="http://schemas.microsoft.com/office/drawing/2016/ink" xmlns:am3d="http://schemas.microsoft.com/office/drawing/2017/model3d" xmlns:o="urn:schemas-microsoft-com:office:office" xmlns:r="http://schemas.openxmlformats.org/officeDocument/2006/relationships" xmlns:m="http://schemas.openxmlformats.org/officeDocument/2006/math" xmlns:v="urn:schemas-microsoft-com:vml" xmlns:wp14="http://schemas.microsoft.com/office/word/2010/wordprocessingDrawing" xmlns:wp="http://schemas.openxmlformats.org/drawingml/2006/wordprocessingDrawing" xmlns:w10="urn:schemas-microsoft-com:office:word" xmlns:w="http://schemas.openxmlformats.org/wordprocessingml/2006/main" xmlns:w14="http://schemas.microsoft.com/office/word/2010/wordml" xmlns:w15="http://schemas.microsoft.com/office/word/2012/wordml" xmlns:w16cid="http://schemas.microsoft.com/office/word/2016/wordml/cid" xmlns:w16se="http://schemas.microsoft.com/office/word/2015/wordml/symex" xmlns:wpg="http://schemas.microsoft.com/office/word/2010/wordprocessingGroup" xmlns:wpi="http://schemas.microsoft.com/office/word/2010/wordprocessingInk" xmlns:wne="http://schemas.microsoft.com/office/word/2006/wordml" xmlns:wps="http://schemas.microsoft.com/office/word/2010/wordprocessingShape" mc:Ignorable="w14 w15 w16se w16cid wp14">
+  <w:sdt>
+    <w:sdtPr>
+      <w:id w:val="-659149726"/>
+      <w:docPartObj>
+        <w:docPartGallery w:val="Page Numbers (Bottom of Page)"/>
+        <w:docPartUnique/>
+      </w:docPartObj>
+    </w:sdtPr>
+    <w:sdtEndPr>
+      <w:rPr>
+        <w:noProof/>
+      </w:rPr>
+    </w:sdtEndPr>
+    <w:sdtContent>
+      <w:p>
+        <w:pPr>
+          <w:pStyle w:val="Footer"/>
+          <w:jc w:val="right"/>
+        </w:pPr>
+        <w:r>
+          <w:fldChar w:fldCharType="begin"/>
+        </w:r>
+        <w:r>
+          <w:instrText xml:space="preserve"> PAGE   \* MERGEFORMAT </w:instrText>
+        </w:r>
+        <w:r>
+          <w:fldChar w:fldCharType="separate"/>
+        </w:r>
+        <w:r>
+          <w:rPr>
+            <w:noProof/>
+          </w:rPr>
+          <w:t>2</w:t>
+        </w:r>
+        <w:r>
+          <w:rPr>
+            <w:noProof/>
+          </w:rPr>
+          <w:fldChar w:fldCharType="end"/>
+        </w:r>
+      </w:p>
+    </w:sdtContent>
+  </w:sdt>
+  <w:p>
+    <w:pPr>
+      <w:pStyle w:val="Footer"/>
+    </w:pPr>
+  </w:p>
+</w:ftr>
+</file>
+
+<file path=word/footnotes.xml><?xml version="1.0" encoding="utf-8"?>
+<w:footnotes xmlns:wpc="http://schemas.microsoft.com/office/word/2010/wordprocessingCanvas" xmlns:cx="http://schemas.microsoft.com/office/drawing/2014/chartex" xmlns:cx1="http://schemas.microsoft.com/office/drawing/2015/9/8/chartex" xmlns:cx2="http://schemas.microsoft.com/office/drawing/2015/10/21/chartex" xmlns:cx3="http://schemas.microsoft.com/office/drawing/2016/5/9/chartex" xmlns:cx4="http://schemas.microsoft.com/office/drawing/2016/5/10/chartex" xmlns:cx5="http://schemas.microsoft.com/office/drawing/2016/5/11/chartex" xmlns:cx6="http://schemas.microsoft.com/office/drawing/2016/5/12/chartex" xmlns:cx7="http://schemas.microsoft.com/office/drawing/2016/5/13/chartex" xmlns:cx8="http://schemas.microsoft.com/office/drawing/2016/5/14/chartex" xmlns:mc="http://schemas.openxmlformats.org/markup-compatibility/2006" xmlns:aink="http://schemas.microsoft.com/office/drawing/2016/ink" xmlns:am3d="http://schemas.microsoft.com/office/drawing/2017/model3d" xmlns:o="urn:schemas-microsoft-com:office:office" xmlns:r="http://schemas.openxmlformats.org/officeDocument/2006/relationships" xmlns:m="http://schemas.openxmlformats.org/officeDocument/2006/math" xmlns:v="urn:schemas-microsoft-com:vml" xmlns:wp14="http://schemas.microsoft.com/office/word/2010/wordprocessingDrawing" xmlns:wp="http://schemas.openxmlformats.org/drawingml/2006/wordprocessingDrawing" xmlns:w10="urn:schemas-microsoft-com:office:word" xmlns:w="http://schemas.openxmlformats.org/wordprocessingml/2006/main" xmlns:w14="http://schemas.microsoft.com/office/word/2010/wordml" xmlns:w15="http://schemas.microsoft.com/office/word/2012/wordml" xmlns:w16cid="http://schemas.microsoft.com/office/word/2016/wordml/cid" xmlns:w16se="http://schemas.microsoft.com/office/word/2015/wordml/symex" xmlns:wpg="http://schemas.microsoft.com/office/word/2010/wordprocessingGroup" xmlns:wpi="http://schemas.microsoft.com/office/word/2010/wordprocessingInk" xmlns:wne="http://schemas.microsoft.com/office/word/2006/wordml" xmlns:wps="http://schemas.microsoft.com/office/word/2010/wordprocessingShape" mc:Ignorable="w14 w15 w16se w16cid wp14">
+  <w:footnote w:type="separator" w:id="-1">
+    <w:p>
+      <w:pPr>
+        <w:spacing w:after="0" w:line="240" w:lineRule="auto"/>
+      </w:pPr>
+      <w:r>
+        <w:separator/>
+      </w:r>
+    </w:p>
+  </w:footnote>
+  <w:footnote w:type="continuationSeparator" w:id="0">
+    <w:p>
+      <w:pPr>
+        <w:spacing w:after="0" w:line="240" w:lineRule="auto"/>
+      </w:pPr>
+      <w:r>
+        <w:continuationSeparator/>
+      </w:r>
+    </w:p>
+  </w:footnote>
+</w:footnotes>
 </file>
 
 <file path=word/numbering.xml><?xml version="1.0" encoding="utf-8"?>
@@ -2144,6 +2254,50 @@
       <w:szCs w:val="26"/>
     </w:rPr>
   </w:style>
+  <w:style w:type="paragraph" w:styleId="Header">
+    <w:name w:val="header"/>
+    <w:basedOn w:val="Normal"/>
+    <w:link w:val="HeaderChar"/>
+    <w:uiPriority w:val="99"/>
+    <w:unhideWhenUsed/>
+    <w:rsid w:val="00C92A5E"/>
+    <w:pPr>
+      <w:tabs>
+        <w:tab w:val="center" w:pos="4680"/>
+        <w:tab w:val="right" w:pos="9360"/>
+      </w:tabs>
+      <w:spacing w:after="0" w:line="240" w:lineRule="auto"/>
+    </w:pPr>
+  </w:style>
+  <w:style w:type="character" w:customStyle="1" w:styleId="HeaderChar">
+    <w:name w:val="Header Char"/>
+    <w:basedOn w:val="DefaultParagraphFont"/>
+    <w:link w:val="Header"/>
+    <w:uiPriority w:val="99"/>
+    <w:rsid w:val="00C92A5E"/>
+  </w:style>
+  <w:style w:type="paragraph" w:styleId="Footer">
+    <w:name w:val="footer"/>
+    <w:basedOn w:val="Normal"/>
+    <w:link w:val="FooterChar"/>
+    <w:uiPriority w:val="99"/>
+    <w:unhideWhenUsed/>
+    <w:rsid w:val="00C92A5E"/>
+    <w:pPr>
+      <w:tabs>
+        <w:tab w:val="center" w:pos="4680"/>
+        <w:tab w:val="right" w:pos="9360"/>
+      </w:tabs>
+      <w:spacing w:after="0" w:line="240" w:lineRule="auto"/>
+    </w:pPr>
+  </w:style>
+  <w:style w:type="character" w:customStyle="1" w:styleId="FooterChar">
+    <w:name w:val="Footer Char"/>
+    <w:basedOn w:val="DefaultParagraphFont"/>
+    <w:link w:val="Footer"/>
+    <w:uiPriority w:val="99"/>
+    <w:rsid w:val="00C92A5E"/>
+  </w:style>
 </w:styles>
 </file>
 

</xml_diff>